<commit_message>
Debreceni szerverkörnyezet (File Server, Backup Server)
</commit_message>
<xml_diff>
--- a/Dokumentacio.docx
+++ b/Dokumentacio.docx
@@ -225,7 +225,7 @@
     <w:sdt>
       <w:sdtPr>
         <w:rPr>
-          <w:rFonts w:asciiTheme="minorHAnsi" w:eastAsiaTheme="minorHAnsi" w:hAnsiTheme="minorHAnsi" w:cstheme="minorBidi"/>
+          <w:rFonts w:ascii="Times New Roman" w:eastAsiaTheme="minorHAnsi" w:hAnsi="Times New Roman" w:cs="Times New Roman"/>
           <w:color w:val="auto"/>
           <w:sz w:val="22"/>
           <w:szCs w:val="22"/>
@@ -247,8 +247,14 @@
         <w:p>
           <w:pPr>
             <w:pStyle w:val="Tartalomjegyzkcmsora"/>
+            <w:rPr>
+              <w:rFonts w:ascii="Times New Roman" w:hAnsi="Times New Roman" w:cs="Times New Roman"/>
+            </w:rPr>
           </w:pPr>
           <w:r>
+            <w:rPr>
+              <w:rFonts w:ascii="Times New Roman" w:hAnsi="Times New Roman" w:cs="Times New Roman"/>
+            </w:rPr>
             <w:t>Tartalomjegyzék</w:t>
           </w:r>
         </w:p>
@@ -259,18 +265,27 @@
               <w:tab w:val="right" w:leader="dot" w:pos="9062"/>
             </w:tabs>
             <w:rPr>
-              <w:rFonts w:eastAsiaTheme="minorEastAsia"/>
+              <w:rFonts w:ascii="Times New Roman" w:eastAsiaTheme="minorEastAsia" w:hAnsi="Times New Roman" w:cs="Times New Roman"/>
               <w:noProof/>
               <w:lang w:eastAsia="hu-HU"/>
             </w:rPr>
           </w:pPr>
           <w:r>
+            <w:rPr>
+              <w:rFonts w:ascii="Times New Roman" w:hAnsi="Times New Roman" w:cs="Times New Roman"/>
+            </w:rPr>
             <w:fldChar w:fldCharType="begin"/>
           </w:r>
           <w:r>
+            <w:rPr>
+              <w:rFonts w:ascii="Times New Roman" w:hAnsi="Times New Roman" w:cs="Times New Roman"/>
+            </w:rPr>
             <w:instrText xml:space="preserve"> TOC \o "1-3" \h \z \u </w:instrText>
           </w:r>
           <w:r>
+            <w:rPr>
+              <w:rFonts w:ascii="Times New Roman" w:hAnsi="Times New Roman" w:cs="Times New Roman"/>
+            </w:rPr>
             <w:fldChar w:fldCharType="separate"/>
           </w:r>
           <w:hyperlink w:anchor="_Toc127112746" w:history="1">
@@ -286,6 +301,7 @@
             </w:r>
             <w:r>
               <w:rPr>
+                <w:rFonts w:ascii="Times New Roman" w:hAnsi="Times New Roman" w:cs="Times New Roman"/>
                 <w:noProof/>
                 <w:webHidden/>
               </w:rPr>
@@ -293,6 +309,7 @@
             </w:r>
             <w:r>
               <w:rPr>
+                <w:rFonts w:ascii="Times New Roman" w:hAnsi="Times New Roman" w:cs="Times New Roman"/>
                 <w:noProof/>
                 <w:webHidden/>
               </w:rPr>
@@ -300,6 +317,7 @@
             </w:r>
             <w:r>
               <w:rPr>
+                <w:rFonts w:ascii="Times New Roman" w:hAnsi="Times New Roman" w:cs="Times New Roman"/>
                 <w:noProof/>
                 <w:webHidden/>
               </w:rPr>
@@ -307,12 +325,14 @@
             </w:r>
             <w:r>
               <w:rPr>
+                <w:rFonts w:ascii="Times New Roman" w:hAnsi="Times New Roman" w:cs="Times New Roman"/>
                 <w:noProof/>
                 <w:webHidden/>
               </w:rPr>
             </w:r>
             <w:r>
               <w:rPr>
+                <w:rFonts w:ascii="Times New Roman" w:hAnsi="Times New Roman" w:cs="Times New Roman"/>
                 <w:noProof/>
                 <w:webHidden/>
               </w:rPr>
@@ -320,6 +340,7 @@
             </w:r>
             <w:r>
               <w:rPr>
+                <w:rFonts w:ascii="Times New Roman" w:hAnsi="Times New Roman" w:cs="Times New Roman"/>
                 <w:noProof/>
                 <w:webHidden/>
               </w:rPr>
@@ -327,6 +348,7 @@
             </w:r>
             <w:r>
               <w:rPr>
+                <w:rFonts w:ascii="Times New Roman" w:hAnsi="Times New Roman" w:cs="Times New Roman"/>
                 <w:noProof/>
                 <w:webHidden/>
               </w:rPr>
@@ -341,7 +363,7 @@
               <w:tab w:val="right" w:leader="dot" w:pos="9062"/>
             </w:tabs>
             <w:rPr>
-              <w:rFonts w:eastAsiaTheme="minorEastAsia"/>
+              <w:rFonts w:ascii="Times New Roman" w:eastAsiaTheme="minorEastAsia" w:hAnsi="Times New Roman" w:cs="Times New Roman"/>
               <w:noProof/>
               <w:lang w:eastAsia="hu-HU"/>
             </w:rPr>
@@ -359,6 +381,7 @@
             </w:r>
             <w:r>
               <w:rPr>
+                <w:rFonts w:ascii="Times New Roman" w:hAnsi="Times New Roman" w:cs="Times New Roman"/>
                 <w:noProof/>
                 <w:webHidden/>
               </w:rPr>
@@ -366,6 +389,7 @@
             </w:r>
             <w:r>
               <w:rPr>
+                <w:rFonts w:ascii="Times New Roman" w:hAnsi="Times New Roman" w:cs="Times New Roman"/>
                 <w:noProof/>
                 <w:webHidden/>
               </w:rPr>
@@ -373,6 +397,7 @@
             </w:r>
             <w:r>
               <w:rPr>
+                <w:rFonts w:ascii="Times New Roman" w:hAnsi="Times New Roman" w:cs="Times New Roman"/>
                 <w:noProof/>
                 <w:webHidden/>
               </w:rPr>
@@ -380,12 +405,14 @@
             </w:r>
             <w:r>
               <w:rPr>
+                <w:rFonts w:ascii="Times New Roman" w:hAnsi="Times New Roman" w:cs="Times New Roman"/>
                 <w:noProof/>
                 <w:webHidden/>
               </w:rPr>
             </w:r>
             <w:r>
               <w:rPr>
+                <w:rFonts w:ascii="Times New Roman" w:hAnsi="Times New Roman" w:cs="Times New Roman"/>
                 <w:noProof/>
                 <w:webHidden/>
               </w:rPr>
@@ -393,6 +420,7 @@
             </w:r>
             <w:r>
               <w:rPr>
+                <w:rFonts w:ascii="Times New Roman" w:hAnsi="Times New Roman" w:cs="Times New Roman"/>
                 <w:noProof/>
                 <w:webHidden/>
               </w:rPr>
@@ -400,6 +428,7 @@
             </w:r>
             <w:r>
               <w:rPr>
+                <w:rFonts w:ascii="Times New Roman" w:hAnsi="Times New Roman" w:cs="Times New Roman"/>
                 <w:noProof/>
                 <w:webHidden/>
               </w:rPr>
@@ -414,7 +443,7 @@
               <w:tab w:val="right" w:leader="dot" w:pos="9062"/>
             </w:tabs>
             <w:rPr>
-              <w:rFonts w:eastAsiaTheme="minorEastAsia"/>
+              <w:rFonts w:ascii="Times New Roman" w:eastAsiaTheme="minorEastAsia" w:hAnsi="Times New Roman" w:cs="Times New Roman"/>
               <w:noProof/>
               <w:lang w:eastAsia="hu-HU"/>
             </w:rPr>
@@ -432,6 +461,7 @@
             </w:r>
             <w:r>
               <w:rPr>
+                <w:rFonts w:ascii="Times New Roman" w:hAnsi="Times New Roman" w:cs="Times New Roman"/>
                 <w:noProof/>
                 <w:webHidden/>
               </w:rPr>
@@ -439,6 +469,7 @@
             </w:r>
             <w:r>
               <w:rPr>
+                <w:rFonts w:ascii="Times New Roman" w:hAnsi="Times New Roman" w:cs="Times New Roman"/>
                 <w:noProof/>
                 <w:webHidden/>
               </w:rPr>
@@ -446,6 +477,7 @@
             </w:r>
             <w:r>
               <w:rPr>
+                <w:rFonts w:ascii="Times New Roman" w:hAnsi="Times New Roman" w:cs="Times New Roman"/>
                 <w:noProof/>
                 <w:webHidden/>
               </w:rPr>
@@ -453,12 +485,14 @@
             </w:r>
             <w:r>
               <w:rPr>
+                <w:rFonts w:ascii="Times New Roman" w:hAnsi="Times New Roman" w:cs="Times New Roman"/>
                 <w:noProof/>
                 <w:webHidden/>
               </w:rPr>
             </w:r>
             <w:r>
               <w:rPr>
+                <w:rFonts w:ascii="Times New Roman" w:hAnsi="Times New Roman" w:cs="Times New Roman"/>
                 <w:noProof/>
                 <w:webHidden/>
               </w:rPr>
@@ -466,6 +500,7 @@
             </w:r>
             <w:r>
               <w:rPr>
+                <w:rFonts w:ascii="Times New Roman" w:hAnsi="Times New Roman" w:cs="Times New Roman"/>
                 <w:noProof/>
                 <w:webHidden/>
               </w:rPr>
@@ -473,6 +508,7 @@
             </w:r>
             <w:r>
               <w:rPr>
+                <w:rFonts w:ascii="Times New Roman" w:hAnsi="Times New Roman" w:cs="Times New Roman"/>
                 <w:noProof/>
                 <w:webHidden/>
               </w:rPr>
@@ -487,7 +523,7 @@
               <w:tab w:val="right" w:leader="dot" w:pos="9062"/>
             </w:tabs>
             <w:rPr>
-              <w:rFonts w:eastAsiaTheme="minorEastAsia"/>
+              <w:rFonts w:ascii="Times New Roman" w:eastAsiaTheme="minorEastAsia" w:hAnsi="Times New Roman" w:cs="Times New Roman"/>
               <w:noProof/>
               <w:lang w:eastAsia="hu-HU"/>
             </w:rPr>
@@ -505,6 +541,7 @@
             </w:r>
             <w:r>
               <w:rPr>
+                <w:rFonts w:ascii="Times New Roman" w:hAnsi="Times New Roman" w:cs="Times New Roman"/>
                 <w:noProof/>
                 <w:webHidden/>
               </w:rPr>
@@ -512,6 +549,7 @@
             </w:r>
             <w:r>
               <w:rPr>
+                <w:rFonts w:ascii="Times New Roman" w:hAnsi="Times New Roman" w:cs="Times New Roman"/>
                 <w:noProof/>
                 <w:webHidden/>
               </w:rPr>
@@ -519,6 +557,7 @@
             </w:r>
             <w:r>
               <w:rPr>
+                <w:rFonts w:ascii="Times New Roman" w:hAnsi="Times New Roman" w:cs="Times New Roman"/>
                 <w:noProof/>
                 <w:webHidden/>
               </w:rPr>
@@ -526,12 +565,14 @@
             </w:r>
             <w:r>
               <w:rPr>
+                <w:rFonts w:ascii="Times New Roman" w:hAnsi="Times New Roman" w:cs="Times New Roman"/>
                 <w:noProof/>
                 <w:webHidden/>
               </w:rPr>
             </w:r>
             <w:r>
               <w:rPr>
+                <w:rFonts w:ascii="Times New Roman" w:hAnsi="Times New Roman" w:cs="Times New Roman"/>
                 <w:noProof/>
                 <w:webHidden/>
               </w:rPr>
@@ -539,6 +580,7 @@
             </w:r>
             <w:r>
               <w:rPr>
+                <w:rFonts w:ascii="Times New Roman" w:hAnsi="Times New Roman" w:cs="Times New Roman"/>
                 <w:noProof/>
                 <w:webHidden/>
               </w:rPr>
@@ -546,6 +588,7 @@
             </w:r>
             <w:r>
               <w:rPr>
+                <w:rFonts w:ascii="Times New Roman" w:hAnsi="Times New Roman" w:cs="Times New Roman"/>
                 <w:noProof/>
                 <w:webHidden/>
               </w:rPr>
@@ -560,7 +603,7 @@
               <w:tab w:val="right" w:leader="dot" w:pos="9062"/>
             </w:tabs>
             <w:rPr>
-              <w:rFonts w:eastAsiaTheme="minorEastAsia"/>
+              <w:rFonts w:ascii="Times New Roman" w:eastAsiaTheme="minorEastAsia" w:hAnsi="Times New Roman" w:cs="Times New Roman"/>
               <w:noProof/>
               <w:lang w:eastAsia="hu-HU"/>
             </w:rPr>
@@ -578,6 +621,7 @@
             </w:r>
             <w:r>
               <w:rPr>
+                <w:rFonts w:ascii="Times New Roman" w:hAnsi="Times New Roman" w:cs="Times New Roman"/>
                 <w:noProof/>
                 <w:webHidden/>
               </w:rPr>
@@ -585,6 +629,7 @@
             </w:r>
             <w:r>
               <w:rPr>
+                <w:rFonts w:ascii="Times New Roman" w:hAnsi="Times New Roman" w:cs="Times New Roman"/>
                 <w:noProof/>
                 <w:webHidden/>
               </w:rPr>
@@ -592,6 +637,7 @@
             </w:r>
             <w:r>
               <w:rPr>
+                <w:rFonts w:ascii="Times New Roman" w:hAnsi="Times New Roman" w:cs="Times New Roman"/>
                 <w:noProof/>
                 <w:webHidden/>
               </w:rPr>
@@ -599,12 +645,14 @@
             </w:r>
             <w:r>
               <w:rPr>
+                <w:rFonts w:ascii="Times New Roman" w:hAnsi="Times New Roman" w:cs="Times New Roman"/>
                 <w:noProof/>
                 <w:webHidden/>
               </w:rPr>
             </w:r>
             <w:r>
               <w:rPr>
+                <w:rFonts w:ascii="Times New Roman" w:hAnsi="Times New Roman" w:cs="Times New Roman"/>
                 <w:noProof/>
                 <w:webHidden/>
               </w:rPr>
@@ -612,6 +660,7 @@
             </w:r>
             <w:r>
               <w:rPr>
+                <w:rFonts w:ascii="Times New Roman" w:hAnsi="Times New Roman" w:cs="Times New Roman"/>
                 <w:noProof/>
                 <w:webHidden/>
               </w:rPr>
@@ -619,6 +668,7 @@
             </w:r>
             <w:r>
               <w:rPr>
+                <w:rFonts w:ascii="Times New Roman" w:hAnsi="Times New Roman" w:cs="Times New Roman"/>
                 <w:noProof/>
                 <w:webHidden/>
               </w:rPr>
@@ -633,7 +683,7 @@
               <w:tab w:val="right" w:leader="dot" w:pos="9062"/>
             </w:tabs>
             <w:rPr>
-              <w:rFonts w:eastAsiaTheme="minorEastAsia"/>
+              <w:rFonts w:ascii="Times New Roman" w:eastAsiaTheme="minorEastAsia" w:hAnsi="Times New Roman" w:cs="Times New Roman"/>
               <w:noProof/>
               <w:lang w:eastAsia="hu-HU"/>
             </w:rPr>
@@ -651,6 +701,7 @@
             </w:r>
             <w:r>
               <w:rPr>
+                <w:rFonts w:ascii="Times New Roman" w:hAnsi="Times New Roman" w:cs="Times New Roman"/>
                 <w:noProof/>
                 <w:webHidden/>
               </w:rPr>
@@ -658,6 +709,7 @@
             </w:r>
             <w:r>
               <w:rPr>
+                <w:rFonts w:ascii="Times New Roman" w:hAnsi="Times New Roman" w:cs="Times New Roman"/>
                 <w:noProof/>
                 <w:webHidden/>
               </w:rPr>
@@ -665,6 +717,7 @@
             </w:r>
             <w:r>
               <w:rPr>
+                <w:rFonts w:ascii="Times New Roman" w:hAnsi="Times New Roman" w:cs="Times New Roman"/>
                 <w:noProof/>
                 <w:webHidden/>
               </w:rPr>
@@ -672,12 +725,14 @@
             </w:r>
             <w:r>
               <w:rPr>
+                <w:rFonts w:ascii="Times New Roman" w:hAnsi="Times New Roman" w:cs="Times New Roman"/>
                 <w:noProof/>
                 <w:webHidden/>
               </w:rPr>
             </w:r>
             <w:r>
               <w:rPr>
+                <w:rFonts w:ascii="Times New Roman" w:hAnsi="Times New Roman" w:cs="Times New Roman"/>
                 <w:noProof/>
                 <w:webHidden/>
               </w:rPr>
@@ -685,6 +740,7 @@
             </w:r>
             <w:r>
               <w:rPr>
+                <w:rFonts w:ascii="Times New Roman" w:hAnsi="Times New Roman" w:cs="Times New Roman"/>
                 <w:noProof/>
                 <w:webHidden/>
               </w:rPr>
@@ -692,6 +748,7 @@
             </w:r>
             <w:r>
               <w:rPr>
+                <w:rFonts w:ascii="Times New Roman" w:hAnsi="Times New Roman" w:cs="Times New Roman"/>
                 <w:noProof/>
                 <w:webHidden/>
               </w:rPr>
@@ -706,7 +763,7 @@
               <w:tab w:val="right" w:leader="dot" w:pos="9062"/>
             </w:tabs>
             <w:rPr>
-              <w:rFonts w:eastAsiaTheme="minorEastAsia"/>
+              <w:rFonts w:ascii="Times New Roman" w:eastAsiaTheme="minorEastAsia" w:hAnsi="Times New Roman" w:cs="Times New Roman"/>
               <w:noProof/>
               <w:lang w:eastAsia="hu-HU"/>
             </w:rPr>
@@ -724,6 +781,7 @@
             </w:r>
             <w:r>
               <w:rPr>
+                <w:rFonts w:ascii="Times New Roman" w:hAnsi="Times New Roman" w:cs="Times New Roman"/>
                 <w:noProof/>
                 <w:webHidden/>
               </w:rPr>
@@ -731,6 +789,7 @@
             </w:r>
             <w:r>
               <w:rPr>
+                <w:rFonts w:ascii="Times New Roman" w:hAnsi="Times New Roman" w:cs="Times New Roman"/>
                 <w:noProof/>
                 <w:webHidden/>
               </w:rPr>
@@ -738,6 +797,7 @@
             </w:r>
             <w:r>
               <w:rPr>
+                <w:rFonts w:ascii="Times New Roman" w:hAnsi="Times New Roman" w:cs="Times New Roman"/>
                 <w:noProof/>
                 <w:webHidden/>
               </w:rPr>
@@ -745,12 +805,14 @@
             </w:r>
             <w:r>
               <w:rPr>
+                <w:rFonts w:ascii="Times New Roman" w:hAnsi="Times New Roman" w:cs="Times New Roman"/>
                 <w:noProof/>
                 <w:webHidden/>
               </w:rPr>
             </w:r>
             <w:r>
               <w:rPr>
+                <w:rFonts w:ascii="Times New Roman" w:hAnsi="Times New Roman" w:cs="Times New Roman"/>
                 <w:noProof/>
                 <w:webHidden/>
               </w:rPr>
@@ -758,6 +820,7 @@
             </w:r>
             <w:r>
               <w:rPr>
+                <w:rFonts w:ascii="Times New Roman" w:hAnsi="Times New Roman" w:cs="Times New Roman"/>
                 <w:noProof/>
                 <w:webHidden/>
               </w:rPr>
@@ -765,6 +828,7 @@
             </w:r>
             <w:r>
               <w:rPr>
+                <w:rFonts w:ascii="Times New Roman" w:hAnsi="Times New Roman" w:cs="Times New Roman"/>
                 <w:noProof/>
                 <w:webHidden/>
               </w:rPr>
@@ -779,7 +843,7 @@
               <w:tab w:val="right" w:leader="dot" w:pos="9062"/>
             </w:tabs>
             <w:rPr>
-              <w:rFonts w:eastAsiaTheme="minorEastAsia"/>
+              <w:rFonts w:ascii="Times New Roman" w:eastAsiaTheme="minorEastAsia" w:hAnsi="Times New Roman" w:cs="Times New Roman"/>
               <w:noProof/>
               <w:lang w:eastAsia="hu-HU"/>
             </w:rPr>
@@ -797,6 +861,7 @@
             </w:r>
             <w:r>
               <w:rPr>
+                <w:rFonts w:ascii="Times New Roman" w:hAnsi="Times New Roman" w:cs="Times New Roman"/>
                 <w:noProof/>
                 <w:webHidden/>
               </w:rPr>
@@ -804,6 +869,7 @@
             </w:r>
             <w:r>
               <w:rPr>
+                <w:rFonts w:ascii="Times New Roman" w:hAnsi="Times New Roman" w:cs="Times New Roman"/>
                 <w:noProof/>
                 <w:webHidden/>
               </w:rPr>
@@ -811,6 +877,7 @@
             </w:r>
             <w:r>
               <w:rPr>
+                <w:rFonts w:ascii="Times New Roman" w:hAnsi="Times New Roman" w:cs="Times New Roman"/>
                 <w:noProof/>
                 <w:webHidden/>
               </w:rPr>
@@ -818,12 +885,14 @@
             </w:r>
             <w:r>
               <w:rPr>
+                <w:rFonts w:ascii="Times New Roman" w:hAnsi="Times New Roman" w:cs="Times New Roman"/>
                 <w:noProof/>
                 <w:webHidden/>
               </w:rPr>
             </w:r>
             <w:r>
               <w:rPr>
+                <w:rFonts w:ascii="Times New Roman" w:hAnsi="Times New Roman" w:cs="Times New Roman"/>
                 <w:noProof/>
                 <w:webHidden/>
               </w:rPr>
@@ -831,6 +900,7 @@
             </w:r>
             <w:r>
               <w:rPr>
+                <w:rFonts w:ascii="Times New Roman" w:hAnsi="Times New Roman" w:cs="Times New Roman"/>
                 <w:noProof/>
                 <w:webHidden/>
               </w:rPr>
@@ -838,6 +908,7 @@
             </w:r>
             <w:r>
               <w:rPr>
+                <w:rFonts w:ascii="Times New Roman" w:hAnsi="Times New Roman" w:cs="Times New Roman"/>
                 <w:noProof/>
                 <w:webHidden/>
               </w:rPr>
@@ -852,7 +923,7 @@
               <w:tab w:val="right" w:leader="dot" w:pos="9062"/>
             </w:tabs>
             <w:rPr>
-              <w:rFonts w:eastAsiaTheme="minorEastAsia"/>
+              <w:rFonts w:ascii="Times New Roman" w:eastAsiaTheme="minorEastAsia" w:hAnsi="Times New Roman" w:cs="Times New Roman"/>
               <w:noProof/>
               <w:lang w:eastAsia="hu-HU"/>
             </w:rPr>
@@ -870,6 +941,7 @@
             </w:r>
             <w:r>
               <w:rPr>
+                <w:rFonts w:ascii="Times New Roman" w:hAnsi="Times New Roman" w:cs="Times New Roman"/>
                 <w:noProof/>
                 <w:webHidden/>
               </w:rPr>
@@ -877,6 +949,7 @@
             </w:r>
             <w:r>
               <w:rPr>
+                <w:rFonts w:ascii="Times New Roman" w:hAnsi="Times New Roman" w:cs="Times New Roman"/>
                 <w:noProof/>
                 <w:webHidden/>
               </w:rPr>
@@ -884,6 +957,7 @@
             </w:r>
             <w:r>
               <w:rPr>
+                <w:rFonts w:ascii="Times New Roman" w:hAnsi="Times New Roman" w:cs="Times New Roman"/>
                 <w:noProof/>
                 <w:webHidden/>
               </w:rPr>
@@ -891,12 +965,14 @@
             </w:r>
             <w:r>
               <w:rPr>
+                <w:rFonts w:ascii="Times New Roman" w:hAnsi="Times New Roman" w:cs="Times New Roman"/>
                 <w:noProof/>
                 <w:webHidden/>
               </w:rPr>
             </w:r>
             <w:r>
               <w:rPr>
+                <w:rFonts w:ascii="Times New Roman" w:hAnsi="Times New Roman" w:cs="Times New Roman"/>
                 <w:noProof/>
                 <w:webHidden/>
               </w:rPr>
@@ -904,6 +980,7 @@
             </w:r>
             <w:r>
               <w:rPr>
+                <w:rFonts w:ascii="Times New Roman" w:hAnsi="Times New Roman" w:cs="Times New Roman"/>
                 <w:noProof/>
                 <w:webHidden/>
               </w:rPr>
@@ -911,6 +988,7 @@
             </w:r>
             <w:r>
               <w:rPr>
+                <w:rFonts w:ascii="Times New Roman" w:hAnsi="Times New Roman" w:cs="Times New Roman"/>
                 <w:noProof/>
                 <w:webHidden/>
               </w:rPr>
@@ -925,7 +1003,7 @@
               <w:tab w:val="right" w:leader="dot" w:pos="9062"/>
             </w:tabs>
             <w:rPr>
-              <w:rFonts w:eastAsiaTheme="minorEastAsia"/>
+              <w:rFonts w:ascii="Times New Roman" w:eastAsiaTheme="minorEastAsia" w:hAnsi="Times New Roman" w:cs="Times New Roman"/>
               <w:noProof/>
               <w:lang w:eastAsia="hu-HU"/>
             </w:rPr>
@@ -943,6 +1021,7 @@
             </w:r>
             <w:r>
               <w:rPr>
+                <w:rFonts w:ascii="Times New Roman" w:hAnsi="Times New Roman" w:cs="Times New Roman"/>
                 <w:noProof/>
                 <w:webHidden/>
               </w:rPr>
@@ -950,6 +1029,7 @@
             </w:r>
             <w:r>
               <w:rPr>
+                <w:rFonts w:ascii="Times New Roman" w:hAnsi="Times New Roman" w:cs="Times New Roman"/>
                 <w:noProof/>
                 <w:webHidden/>
               </w:rPr>
@@ -957,6 +1037,7 @@
             </w:r>
             <w:r>
               <w:rPr>
+                <w:rFonts w:ascii="Times New Roman" w:hAnsi="Times New Roman" w:cs="Times New Roman"/>
                 <w:noProof/>
                 <w:webHidden/>
               </w:rPr>
@@ -964,12 +1045,14 @@
             </w:r>
             <w:r>
               <w:rPr>
+                <w:rFonts w:ascii="Times New Roman" w:hAnsi="Times New Roman" w:cs="Times New Roman"/>
                 <w:noProof/>
                 <w:webHidden/>
               </w:rPr>
             </w:r>
             <w:r>
               <w:rPr>
+                <w:rFonts w:ascii="Times New Roman" w:hAnsi="Times New Roman" w:cs="Times New Roman"/>
                 <w:noProof/>
                 <w:webHidden/>
               </w:rPr>
@@ -977,6 +1060,7 @@
             </w:r>
             <w:r>
               <w:rPr>
+                <w:rFonts w:ascii="Times New Roman" w:hAnsi="Times New Roman" w:cs="Times New Roman"/>
                 <w:noProof/>
                 <w:webHidden/>
               </w:rPr>
@@ -984,6 +1068,7 @@
             </w:r>
             <w:r>
               <w:rPr>
+                <w:rFonts w:ascii="Times New Roman" w:hAnsi="Times New Roman" w:cs="Times New Roman"/>
                 <w:noProof/>
                 <w:webHidden/>
               </w:rPr>
@@ -998,7 +1083,7 @@
               <w:tab w:val="right" w:leader="dot" w:pos="9062"/>
             </w:tabs>
             <w:rPr>
-              <w:rFonts w:eastAsiaTheme="minorEastAsia"/>
+              <w:rFonts w:ascii="Times New Roman" w:eastAsiaTheme="minorEastAsia" w:hAnsi="Times New Roman" w:cs="Times New Roman"/>
               <w:noProof/>
               <w:lang w:eastAsia="hu-HU"/>
             </w:rPr>
@@ -1016,6 +1101,7 @@
             </w:r>
             <w:r>
               <w:rPr>
+                <w:rFonts w:ascii="Times New Roman" w:hAnsi="Times New Roman" w:cs="Times New Roman"/>
                 <w:noProof/>
                 <w:webHidden/>
               </w:rPr>
@@ -1023,6 +1109,7 @@
             </w:r>
             <w:r>
               <w:rPr>
+                <w:rFonts w:ascii="Times New Roman" w:hAnsi="Times New Roman" w:cs="Times New Roman"/>
                 <w:noProof/>
                 <w:webHidden/>
               </w:rPr>
@@ -1030,6 +1117,7 @@
             </w:r>
             <w:r>
               <w:rPr>
+                <w:rFonts w:ascii="Times New Roman" w:hAnsi="Times New Roman" w:cs="Times New Roman"/>
                 <w:noProof/>
                 <w:webHidden/>
               </w:rPr>
@@ -1037,12 +1125,14 @@
             </w:r>
             <w:r>
               <w:rPr>
+                <w:rFonts w:ascii="Times New Roman" w:hAnsi="Times New Roman" w:cs="Times New Roman"/>
                 <w:noProof/>
                 <w:webHidden/>
               </w:rPr>
             </w:r>
             <w:r>
               <w:rPr>
+                <w:rFonts w:ascii="Times New Roman" w:hAnsi="Times New Roman" w:cs="Times New Roman"/>
                 <w:noProof/>
                 <w:webHidden/>
               </w:rPr>
@@ -1050,6 +1140,7 @@
             </w:r>
             <w:r>
               <w:rPr>
+                <w:rFonts w:ascii="Times New Roman" w:hAnsi="Times New Roman" w:cs="Times New Roman"/>
                 <w:noProof/>
                 <w:webHidden/>
               </w:rPr>
@@ -1057,6 +1148,7 @@
             </w:r>
             <w:r>
               <w:rPr>
+                <w:rFonts w:ascii="Times New Roman" w:hAnsi="Times New Roman" w:cs="Times New Roman"/>
                 <w:noProof/>
                 <w:webHidden/>
               </w:rPr>
@@ -1071,7 +1163,7 @@
               <w:tab w:val="right" w:leader="dot" w:pos="9062"/>
             </w:tabs>
             <w:rPr>
-              <w:rFonts w:eastAsiaTheme="minorEastAsia"/>
+              <w:rFonts w:ascii="Times New Roman" w:eastAsiaTheme="minorEastAsia" w:hAnsi="Times New Roman" w:cs="Times New Roman"/>
               <w:noProof/>
               <w:lang w:eastAsia="hu-HU"/>
             </w:rPr>
@@ -1089,6 +1181,7 @@
             </w:r>
             <w:r>
               <w:rPr>
+                <w:rFonts w:ascii="Times New Roman" w:hAnsi="Times New Roman" w:cs="Times New Roman"/>
                 <w:noProof/>
                 <w:webHidden/>
               </w:rPr>
@@ -1096,6 +1189,7 @@
             </w:r>
             <w:r>
               <w:rPr>
+                <w:rFonts w:ascii="Times New Roman" w:hAnsi="Times New Roman" w:cs="Times New Roman"/>
                 <w:noProof/>
                 <w:webHidden/>
               </w:rPr>
@@ -1103,6 +1197,7 @@
             </w:r>
             <w:r>
               <w:rPr>
+                <w:rFonts w:ascii="Times New Roman" w:hAnsi="Times New Roman" w:cs="Times New Roman"/>
                 <w:noProof/>
                 <w:webHidden/>
               </w:rPr>
@@ -1110,12 +1205,14 @@
             </w:r>
             <w:r>
               <w:rPr>
+                <w:rFonts w:ascii="Times New Roman" w:hAnsi="Times New Roman" w:cs="Times New Roman"/>
                 <w:noProof/>
                 <w:webHidden/>
               </w:rPr>
             </w:r>
             <w:r>
               <w:rPr>
+                <w:rFonts w:ascii="Times New Roman" w:hAnsi="Times New Roman" w:cs="Times New Roman"/>
                 <w:noProof/>
                 <w:webHidden/>
               </w:rPr>
@@ -1123,6 +1220,7 @@
             </w:r>
             <w:r>
               <w:rPr>
+                <w:rFonts w:ascii="Times New Roman" w:hAnsi="Times New Roman" w:cs="Times New Roman"/>
                 <w:noProof/>
                 <w:webHidden/>
               </w:rPr>
@@ -1130,6 +1228,7 @@
             </w:r>
             <w:r>
               <w:rPr>
+                <w:rFonts w:ascii="Times New Roman" w:hAnsi="Times New Roman" w:cs="Times New Roman"/>
                 <w:noProof/>
                 <w:webHidden/>
               </w:rPr>
@@ -1144,7 +1243,7 @@
               <w:tab w:val="right" w:leader="dot" w:pos="9062"/>
             </w:tabs>
             <w:rPr>
-              <w:rFonts w:eastAsiaTheme="minorEastAsia"/>
+              <w:rFonts w:ascii="Times New Roman" w:eastAsiaTheme="minorEastAsia" w:hAnsi="Times New Roman" w:cs="Times New Roman"/>
               <w:noProof/>
               <w:lang w:eastAsia="hu-HU"/>
             </w:rPr>
@@ -1162,6 +1261,7 @@
             </w:r>
             <w:r>
               <w:rPr>
+                <w:rFonts w:ascii="Times New Roman" w:hAnsi="Times New Roman" w:cs="Times New Roman"/>
                 <w:noProof/>
                 <w:webHidden/>
               </w:rPr>
@@ -1169,6 +1269,7 @@
             </w:r>
             <w:r>
               <w:rPr>
+                <w:rFonts w:ascii="Times New Roman" w:hAnsi="Times New Roman" w:cs="Times New Roman"/>
                 <w:noProof/>
                 <w:webHidden/>
               </w:rPr>
@@ -1176,6 +1277,7 @@
             </w:r>
             <w:r>
               <w:rPr>
+                <w:rFonts w:ascii="Times New Roman" w:hAnsi="Times New Roman" w:cs="Times New Roman"/>
                 <w:noProof/>
                 <w:webHidden/>
               </w:rPr>
@@ -1183,12 +1285,14 @@
             </w:r>
             <w:r>
               <w:rPr>
+                <w:rFonts w:ascii="Times New Roman" w:hAnsi="Times New Roman" w:cs="Times New Roman"/>
                 <w:noProof/>
                 <w:webHidden/>
               </w:rPr>
             </w:r>
             <w:r>
               <w:rPr>
+                <w:rFonts w:ascii="Times New Roman" w:hAnsi="Times New Roman" w:cs="Times New Roman"/>
                 <w:noProof/>
                 <w:webHidden/>
               </w:rPr>
@@ -1196,6 +1300,7 @@
             </w:r>
             <w:r>
               <w:rPr>
+                <w:rFonts w:ascii="Times New Roman" w:hAnsi="Times New Roman" w:cs="Times New Roman"/>
                 <w:noProof/>
                 <w:webHidden/>
               </w:rPr>
@@ -1203,6 +1308,7 @@
             </w:r>
             <w:r>
               <w:rPr>
+                <w:rFonts w:ascii="Times New Roman" w:hAnsi="Times New Roman" w:cs="Times New Roman"/>
                 <w:noProof/>
                 <w:webHidden/>
               </w:rPr>
@@ -1217,7 +1323,7 @@
               <w:tab w:val="right" w:leader="dot" w:pos="9062"/>
             </w:tabs>
             <w:rPr>
-              <w:rFonts w:eastAsiaTheme="minorEastAsia"/>
+              <w:rFonts w:ascii="Times New Roman" w:eastAsiaTheme="minorEastAsia" w:hAnsi="Times New Roman" w:cs="Times New Roman"/>
               <w:noProof/>
               <w:lang w:eastAsia="hu-HU"/>
             </w:rPr>
@@ -1235,6 +1341,7 @@
             </w:r>
             <w:r>
               <w:rPr>
+                <w:rFonts w:ascii="Times New Roman" w:hAnsi="Times New Roman" w:cs="Times New Roman"/>
                 <w:noProof/>
                 <w:webHidden/>
               </w:rPr>
@@ -1242,6 +1349,7 @@
             </w:r>
             <w:r>
               <w:rPr>
+                <w:rFonts w:ascii="Times New Roman" w:hAnsi="Times New Roman" w:cs="Times New Roman"/>
                 <w:noProof/>
                 <w:webHidden/>
               </w:rPr>
@@ -1249,6 +1357,7 @@
             </w:r>
             <w:r>
               <w:rPr>
+                <w:rFonts w:ascii="Times New Roman" w:hAnsi="Times New Roman" w:cs="Times New Roman"/>
                 <w:noProof/>
                 <w:webHidden/>
               </w:rPr>
@@ -1256,12 +1365,14 @@
             </w:r>
             <w:r>
               <w:rPr>
+                <w:rFonts w:ascii="Times New Roman" w:hAnsi="Times New Roman" w:cs="Times New Roman"/>
                 <w:noProof/>
                 <w:webHidden/>
               </w:rPr>
             </w:r>
             <w:r>
               <w:rPr>
+                <w:rFonts w:ascii="Times New Roman" w:hAnsi="Times New Roman" w:cs="Times New Roman"/>
                 <w:noProof/>
                 <w:webHidden/>
               </w:rPr>
@@ -1269,6 +1380,7 @@
             </w:r>
             <w:r>
               <w:rPr>
+                <w:rFonts w:ascii="Times New Roman" w:hAnsi="Times New Roman" w:cs="Times New Roman"/>
                 <w:noProof/>
                 <w:webHidden/>
               </w:rPr>
@@ -1276,6 +1388,7 @@
             </w:r>
             <w:r>
               <w:rPr>
+                <w:rFonts w:ascii="Times New Roman" w:hAnsi="Times New Roman" w:cs="Times New Roman"/>
                 <w:noProof/>
                 <w:webHidden/>
               </w:rPr>
@@ -1290,7 +1403,7 @@
               <w:tab w:val="right" w:leader="dot" w:pos="9062"/>
             </w:tabs>
             <w:rPr>
-              <w:rFonts w:eastAsiaTheme="minorEastAsia"/>
+              <w:rFonts w:ascii="Times New Roman" w:eastAsiaTheme="minorEastAsia" w:hAnsi="Times New Roman" w:cs="Times New Roman"/>
               <w:noProof/>
               <w:lang w:eastAsia="hu-HU"/>
             </w:rPr>
@@ -1308,6 +1421,7 @@
             </w:r>
             <w:r>
               <w:rPr>
+                <w:rFonts w:ascii="Times New Roman" w:hAnsi="Times New Roman" w:cs="Times New Roman"/>
                 <w:noProof/>
                 <w:webHidden/>
               </w:rPr>
@@ -1315,6 +1429,7 @@
             </w:r>
             <w:r>
               <w:rPr>
+                <w:rFonts w:ascii="Times New Roman" w:hAnsi="Times New Roman" w:cs="Times New Roman"/>
                 <w:noProof/>
                 <w:webHidden/>
               </w:rPr>
@@ -1322,6 +1437,7 @@
             </w:r>
             <w:r>
               <w:rPr>
+                <w:rFonts w:ascii="Times New Roman" w:hAnsi="Times New Roman" w:cs="Times New Roman"/>
                 <w:noProof/>
                 <w:webHidden/>
               </w:rPr>
@@ -1329,12 +1445,14 @@
             </w:r>
             <w:r>
               <w:rPr>
+                <w:rFonts w:ascii="Times New Roman" w:hAnsi="Times New Roman" w:cs="Times New Roman"/>
                 <w:noProof/>
                 <w:webHidden/>
               </w:rPr>
             </w:r>
             <w:r>
               <w:rPr>
+                <w:rFonts w:ascii="Times New Roman" w:hAnsi="Times New Roman" w:cs="Times New Roman"/>
                 <w:noProof/>
                 <w:webHidden/>
               </w:rPr>
@@ -1342,6 +1460,7 @@
             </w:r>
             <w:r>
               <w:rPr>
+                <w:rFonts w:ascii="Times New Roman" w:hAnsi="Times New Roman" w:cs="Times New Roman"/>
                 <w:noProof/>
                 <w:webHidden/>
               </w:rPr>
@@ -1349,6 +1468,7 @@
             </w:r>
             <w:r>
               <w:rPr>
+                <w:rFonts w:ascii="Times New Roman" w:hAnsi="Times New Roman" w:cs="Times New Roman"/>
                 <w:noProof/>
                 <w:webHidden/>
               </w:rPr>
@@ -1363,7 +1483,7 @@
               <w:tab w:val="right" w:leader="dot" w:pos="9062"/>
             </w:tabs>
             <w:rPr>
-              <w:rFonts w:eastAsiaTheme="minorEastAsia"/>
+              <w:rFonts w:ascii="Times New Roman" w:eastAsiaTheme="minorEastAsia" w:hAnsi="Times New Roman" w:cs="Times New Roman"/>
               <w:noProof/>
               <w:lang w:eastAsia="hu-HU"/>
             </w:rPr>
@@ -1381,6 +1501,7 @@
             </w:r>
             <w:r>
               <w:rPr>
+                <w:rFonts w:ascii="Times New Roman" w:hAnsi="Times New Roman" w:cs="Times New Roman"/>
                 <w:noProof/>
                 <w:webHidden/>
               </w:rPr>
@@ -1388,6 +1509,7 @@
             </w:r>
             <w:r>
               <w:rPr>
+                <w:rFonts w:ascii="Times New Roman" w:hAnsi="Times New Roman" w:cs="Times New Roman"/>
                 <w:noProof/>
                 <w:webHidden/>
               </w:rPr>
@@ -1395,6 +1517,7 @@
             </w:r>
             <w:r>
               <w:rPr>
+                <w:rFonts w:ascii="Times New Roman" w:hAnsi="Times New Roman" w:cs="Times New Roman"/>
                 <w:noProof/>
                 <w:webHidden/>
               </w:rPr>
@@ -1402,12 +1525,14 @@
             </w:r>
             <w:r>
               <w:rPr>
+                <w:rFonts w:ascii="Times New Roman" w:hAnsi="Times New Roman" w:cs="Times New Roman"/>
                 <w:noProof/>
                 <w:webHidden/>
               </w:rPr>
             </w:r>
             <w:r>
               <w:rPr>
+                <w:rFonts w:ascii="Times New Roman" w:hAnsi="Times New Roman" w:cs="Times New Roman"/>
                 <w:noProof/>
                 <w:webHidden/>
               </w:rPr>
@@ -1415,6 +1540,7 @@
             </w:r>
             <w:r>
               <w:rPr>
+                <w:rFonts w:ascii="Times New Roman" w:hAnsi="Times New Roman" w:cs="Times New Roman"/>
                 <w:noProof/>
                 <w:webHidden/>
               </w:rPr>
@@ -1422,6 +1548,7 @@
             </w:r>
             <w:r>
               <w:rPr>
+                <w:rFonts w:ascii="Times New Roman" w:hAnsi="Times New Roman" w:cs="Times New Roman"/>
                 <w:noProof/>
                 <w:webHidden/>
               </w:rPr>
@@ -1436,7 +1563,7 @@
               <w:tab w:val="right" w:leader="dot" w:pos="9062"/>
             </w:tabs>
             <w:rPr>
-              <w:rFonts w:eastAsiaTheme="minorEastAsia"/>
+              <w:rFonts w:ascii="Times New Roman" w:eastAsiaTheme="minorEastAsia" w:hAnsi="Times New Roman" w:cs="Times New Roman"/>
               <w:noProof/>
               <w:lang w:eastAsia="hu-HU"/>
             </w:rPr>
@@ -1454,6 +1581,7 @@
             </w:r>
             <w:r>
               <w:rPr>
+                <w:rFonts w:ascii="Times New Roman" w:hAnsi="Times New Roman" w:cs="Times New Roman"/>
                 <w:noProof/>
                 <w:webHidden/>
               </w:rPr>
@@ -1461,6 +1589,7 @@
             </w:r>
             <w:r>
               <w:rPr>
+                <w:rFonts w:ascii="Times New Roman" w:hAnsi="Times New Roman" w:cs="Times New Roman"/>
                 <w:noProof/>
                 <w:webHidden/>
               </w:rPr>
@@ -1468,6 +1597,7 @@
             </w:r>
             <w:r>
               <w:rPr>
+                <w:rFonts w:ascii="Times New Roman" w:hAnsi="Times New Roman" w:cs="Times New Roman"/>
                 <w:noProof/>
                 <w:webHidden/>
               </w:rPr>
@@ -1475,12 +1605,14 @@
             </w:r>
             <w:r>
               <w:rPr>
+                <w:rFonts w:ascii="Times New Roman" w:hAnsi="Times New Roman" w:cs="Times New Roman"/>
                 <w:noProof/>
                 <w:webHidden/>
               </w:rPr>
             </w:r>
             <w:r>
               <w:rPr>
+                <w:rFonts w:ascii="Times New Roman" w:hAnsi="Times New Roman" w:cs="Times New Roman"/>
                 <w:noProof/>
                 <w:webHidden/>
               </w:rPr>
@@ -1488,6 +1620,7 @@
             </w:r>
             <w:r>
               <w:rPr>
+                <w:rFonts w:ascii="Times New Roman" w:hAnsi="Times New Roman" w:cs="Times New Roman"/>
                 <w:noProof/>
                 <w:webHidden/>
               </w:rPr>
@@ -1495,6 +1628,7 @@
             </w:r>
             <w:r>
               <w:rPr>
+                <w:rFonts w:ascii="Times New Roman" w:hAnsi="Times New Roman" w:cs="Times New Roman"/>
                 <w:noProof/>
                 <w:webHidden/>
               </w:rPr>
@@ -1509,7 +1643,7 @@
               <w:tab w:val="right" w:leader="dot" w:pos="9062"/>
             </w:tabs>
             <w:rPr>
-              <w:rFonts w:eastAsiaTheme="minorEastAsia"/>
+              <w:rFonts w:ascii="Times New Roman" w:eastAsiaTheme="minorEastAsia" w:hAnsi="Times New Roman" w:cs="Times New Roman"/>
               <w:noProof/>
               <w:lang w:eastAsia="hu-HU"/>
             </w:rPr>
@@ -1527,6 +1661,7 @@
             </w:r>
             <w:r>
               <w:rPr>
+                <w:rFonts w:ascii="Times New Roman" w:hAnsi="Times New Roman" w:cs="Times New Roman"/>
                 <w:noProof/>
                 <w:webHidden/>
               </w:rPr>
@@ -1534,6 +1669,7 @@
             </w:r>
             <w:r>
               <w:rPr>
+                <w:rFonts w:ascii="Times New Roman" w:hAnsi="Times New Roman" w:cs="Times New Roman"/>
                 <w:noProof/>
                 <w:webHidden/>
               </w:rPr>
@@ -1541,6 +1677,7 @@
             </w:r>
             <w:r>
               <w:rPr>
+                <w:rFonts w:ascii="Times New Roman" w:hAnsi="Times New Roman" w:cs="Times New Roman"/>
                 <w:noProof/>
                 <w:webHidden/>
               </w:rPr>
@@ -1548,12 +1685,14 @@
             </w:r>
             <w:r>
               <w:rPr>
+                <w:rFonts w:ascii="Times New Roman" w:hAnsi="Times New Roman" w:cs="Times New Roman"/>
                 <w:noProof/>
                 <w:webHidden/>
               </w:rPr>
             </w:r>
             <w:r>
               <w:rPr>
+                <w:rFonts w:ascii="Times New Roman" w:hAnsi="Times New Roman" w:cs="Times New Roman"/>
                 <w:noProof/>
                 <w:webHidden/>
               </w:rPr>
@@ -1561,6 +1700,7 @@
             </w:r>
             <w:r>
               <w:rPr>
+                <w:rFonts w:ascii="Times New Roman" w:hAnsi="Times New Roman" w:cs="Times New Roman"/>
                 <w:noProof/>
                 <w:webHidden/>
               </w:rPr>
@@ -1568,6 +1708,7 @@
             </w:r>
             <w:r>
               <w:rPr>
+                <w:rFonts w:ascii="Times New Roman" w:hAnsi="Times New Roman" w:cs="Times New Roman"/>
                 <w:noProof/>
                 <w:webHidden/>
               </w:rPr>
@@ -1582,7 +1723,7 @@
               <w:tab w:val="right" w:leader="dot" w:pos="9062"/>
             </w:tabs>
             <w:rPr>
-              <w:rFonts w:eastAsiaTheme="minorEastAsia"/>
+              <w:rFonts w:ascii="Times New Roman" w:eastAsiaTheme="minorEastAsia" w:hAnsi="Times New Roman" w:cs="Times New Roman"/>
               <w:noProof/>
               <w:lang w:eastAsia="hu-HU"/>
             </w:rPr>
@@ -1600,6 +1741,7 @@
             </w:r>
             <w:r>
               <w:rPr>
+                <w:rFonts w:ascii="Times New Roman" w:hAnsi="Times New Roman" w:cs="Times New Roman"/>
                 <w:noProof/>
                 <w:webHidden/>
               </w:rPr>
@@ -1607,6 +1749,7 @@
             </w:r>
             <w:r>
               <w:rPr>
+                <w:rFonts w:ascii="Times New Roman" w:hAnsi="Times New Roman" w:cs="Times New Roman"/>
                 <w:noProof/>
                 <w:webHidden/>
               </w:rPr>
@@ -1614,6 +1757,7 @@
             </w:r>
             <w:r>
               <w:rPr>
+                <w:rFonts w:ascii="Times New Roman" w:hAnsi="Times New Roman" w:cs="Times New Roman"/>
                 <w:noProof/>
                 <w:webHidden/>
               </w:rPr>
@@ -1621,12 +1765,14 @@
             </w:r>
             <w:r>
               <w:rPr>
+                <w:rFonts w:ascii="Times New Roman" w:hAnsi="Times New Roman" w:cs="Times New Roman"/>
                 <w:noProof/>
                 <w:webHidden/>
               </w:rPr>
             </w:r>
             <w:r>
               <w:rPr>
+                <w:rFonts w:ascii="Times New Roman" w:hAnsi="Times New Roman" w:cs="Times New Roman"/>
                 <w:noProof/>
                 <w:webHidden/>
               </w:rPr>
@@ -1634,6 +1780,7 @@
             </w:r>
             <w:r>
               <w:rPr>
+                <w:rFonts w:ascii="Times New Roman" w:hAnsi="Times New Roman" w:cs="Times New Roman"/>
                 <w:noProof/>
                 <w:webHidden/>
               </w:rPr>
@@ -1641,6 +1788,7 @@
             </w:r>
             <w:r>
               <w:rPr>
+                <w:rFonts w:ascii="Times New Roman" w:hAnsi="Times New Roman" w:cs="Times New Roman"/>
                 <w:noProof/>
                 <w:webHidden/>
               </w:rPr>
@@ -1655,7 +1803,7 @@
               <w:tab w:val="right" w:leader="dot" w:pos="9062"/>
             </w:tabs>
             <w:rPr>
-              <w:rFonts w:eastAsiaTheme="minorEastAsia"/>
+              <w:rFonts w:ascii="Times New Roman" w:eastAsiaTheme="minorEastAsia" w:hAnsi="Times New Roman" w:cs="Times New Roman"/>
               <w:noProof/>
               <w:lang w:eastAsia="hu-HU"/>
             </w:rPr>
@@ -1673,6 +1821,7 @@
             </w:r>
             <w:r>
               <w:rPr>
+                <w:rFonts w:ascii="Times New Roman" w:hAnsi="Times New Roman" w:cs="Times New Roman"/>
                 <w:noProof/>
                 <w:webHidden/>
               </w:rPr>
@@ -1680,6 +1829,7 @@
             </w:r>
             <w:r>
               <w:rPr>
+                <w:rFonts w:ascii="Times New Roman" w:hAnsi="Times New Roman" w:cs="Times New Roman"/>
                 <w:noProof/>
                 <w:webHidden/>
               </w:rPr>
@@ -1687,6 +1837,7 @@
             </w:r>
             <w:r>
               <w:rPr>
+                <w:rFonts w:ascii="Times New Roman" w:hAnsi="Times New Roman" w:cs="Times New Roman"/>
                 <w:noProof/>
                 <w:webHidden/>
               </w:rPr>
@@ -1694,12 +1845,14 @@
             </w:r>
             <w:r>
               <w:rPr>
+                <w:rFonts w:ascii="Times New Roman" w:hAnsi="Times New Roman" w:cs="Times New Roman"/>
                 <w:noProof/>
                 <w:webHidden/>
               </w:rPr>
             </w:r>
             <w:r>
               <w:rPr>
+                <w:rFonts w:ascii="Times New Roman" w:hAnsi="Times New Roman" w:cs="Times New Roman"/>
                 <w:noProof/>
                 <w:webHidden/>
               </w:rPr>
@@ -1707,6 +1860,7 @@
             </w:r>
             <w:r>
               <w:rPr>
+                <w:rFonts w:ascii="Times New Roman" w:hAnsi="Times New Roman" w:cs="Times New Roman"/>
                 <w:noProof/>
                 <w:webHidden/>
               </w:rPr>
@@ -1714,6 +1868,7 @@
             </w:r>
             <w:r>
               <w:rPr>
+                <w:rFonts w:ascii="Times New Roman" w:hAnsi="Times New Roman" w:cs="Times New Roman"/>
                 <w:noProof/>
                 <w:webHidden/>
               </w:rPr>
@@ -1728,7 +1883,7 @@
               <w:tab w:val="right" w:leader="dot" w:pos="9062"/>
             </w:tabs>
             <w:rPr>
-              <w:rFonts w:eastAsiaTheme="minorEastAsia"/>
+              <w:rFonts w:ascii="Times New Roman" w:eastAsiaTheme="minorEastAsia" w:hAnsi="Times New Roman" w:cs="Times New Roman"/>
               <w:noProof/>
               <w:lang w:eastAsia="hu-HU"/>
             </w:rPr>
@@ -1746,6 +1901,7 @@
             </w:r>
             <w:r>
               <w:rPr>
+                <w:rFonts w:ascii="Times New Roman" w:hAnsi="Times New Roman" w:cs="Times New Roman"/>
                 <w:noProof/>
                 <w:webHidden/>
               </w:rPr>
@@ -1753,6 +1909,7 @@
             </w:r>
             <w:r>
               <w:rPr>
+                <w:rFonts w:ascii="Times New Roman" w:hAnsi="Times New Roman" w:cs="Times New Roman"/>
                 <w:noProof/>
                 <w:webHidden/>
               </w:rPr>
@@ -1760,6 +1917,7 @@
             </w:r>
             <w:r>
               <w:rPr>
+                <w:rFonts w:ascii="Times New Roman" w:hAnsi="Times New Roman" w:cs="Times New Roman"/>
                 <w:noProof/>
                 <w:webHidden/>
               </w:rPr>
@@ -1767,12 +1925,14 @@
             </w:r>
             <w:r>
               <w:rPr>
+                <w:rFonts w:ascii="Times New Roman" w:hAnsi="Times New Roman" w:cs="Times New Roman"/>
                 <w:noProof/>
                 <w:webHidden/>
               </w:rPr>
             </w:r>
             <w:r>
               <w:rPr>
+                <w:rFonts w:ascii="Times New Roman" w:hAnsi="Times New Roman" w:cs="Times New Roman"/>
                 <w:noProof/>
                 <w:webHidden/>
               </w:rPr>
@@ -1780,6 +1940,7 @@
             </w:r>
             <w:r>
               <w:rPr>
+                <w:rFonts w:ascii="Times New Roman" w:hAnsi="Times New Roman" w:cs="Times New Roman"/>
                 <w:noProof/>
                 <w:webHidden/>
               </w:rPr>
@@ -1787,6 +1948,7 @@
             </w:r>
             <w:r>
               <w:rPr>
+                <w:rFonts w:ascii="Times New Roman" w:hAnsi="Times New Roman" w:cs="Times New Roman"/>
                 <w:noProof/>
                 <w:webHidden/>
               </w:rPr>
@@ -1801,7 +1963,7 @@
               <w:tab w:val="right" w:leader="dot" w:pos="9062"/>
             </w:tabs>
             <w:rPr>
-              <w:rFonts w:eastAsiaTheme="minorEastAsia"/>
+              <w:rFonts w:ascii="Times New Roman" w:eastAsiaTheme="minorEastAsia" w:hAnsi="Times New Roman" w:cs="Times New Roman"/>
               <w:noProof/>
               <w:lang w:eastAsia="hu-HU"/>
             </w:rPr>
@@ -1819,6 +1981,7 @@
             </w:r>
             <w:r>
               <w:rPr>
+                <w:rFonts w:ascii="Times New Roman" w:hAnsi="Times New Roman" w:cs="Times New Roman"/>
                 <w:noProof/>
                 <w:webHidden/>
               </w:rPr>
@@ -1826,6 +1989,7 @@
             </w:r>
             <w:r>
               <w:rPr>
+                <w:rFonts w:ascii="Times New Roman" w:hAnsi="Times New Roman" w:cs="Times New Roman"/>
                 <w:noProof/>
                 <w:webHidden/>
               </w:rPr>
@@ -1833,6 +1997,7 @@
             </w:r>
             <w:r>
               <w:rPr>
+                <w:rFonts w:ascii="Times New Roman" w:hAnsi="Times New Roman" w:cs="Times New Roman"/>
                 <w:noProof/>
                 <w:webHidden/>
               </w:rPr>
@@ -1840,12 +2005,14 @@
             </w:r>
             <w:r>
               <w:rPr>
+                <w:rFonts w:ascii="Times New Roman" w:hAnsi="Times New Roman" w:cs="Times New Roman"/>
                 <w:noProof/>
                 <w:webHidden/>
               </w:rPr>
             </w:r>
             <w:r>
               <w:rPr>
+                <w:rFonts w:ascii="Times New Roman" w:hAnsi="Times New Roman" w:cs="Times New Roman"/>
                 <w:noProof/>
                 <w:webHidden/>
               </w:rPr>
@@ -1853,6 +2020,7 @@
             </w:r>
             <w:r>
               <w:rPr>
+                <w:rFonts w:ascii="Times New Roman" w:hAnsi="Times New Roman" w:cs="Times New Roman"/>
                 <w:noProof/>
                 <w:webHidden/>
               </w:rPr>
@@ -1860,6 +2028,7 @@
             </w:r>
             <w:r>
               <w:rPr>
+                <w:rFonts w:ascii="Times New Roman" w:hAnsi="Times New Roman" w:cs="Times New Roman"/>
                 <w:noProof/>
                 <w:webHidden/>
               </w:rPr>
@@ -1868,8 +2037,14 @@
           </w:hyperlink>
         </w:p>
         <w:p>
+          <w:pPr>
+            <w:rPr>
+              <w:rFonts w:ascii="Times New Roman" w:hAnsi="Times New Roman" w:cs="Times New Roman"/>
+            </w:rPr>
+          </w:pPr>
           <w:r>
             <w:rPr>
+              <w:rFonts w:ascii="Times New Roman" w:hAnsi="Times New Roman" w:cs="Times New Roman"/>
               <w:b/>
               <w:bCs/>
             </w:rPr>
@@ -3941,6 +4116,7 @@
       </w:r>
       <w:r>
         <w:rPr>
+          <w:rFonts w:ascii="Times New Roman" w:hAnsi="Times New Roman" w:cs="Times New Roman"/>
           <w:noProof/>
         </w:rPr>
         <w:t xml:space="preserve"> </w:t>
@@ -4060,15 +4236,7 @@
           <w:sz w:val="24"/>
           <w:szCs w:val="24"/>
         </w:rPr>
-        <w:t xml:space="preserve"> szobában, van 2 darab szerver</w:t>
-      </w:r>
-      <w:r>
-        <w:rPr>
-          <w:rFonts w:ascii="Times New Roman" w:hAnsi="Times New Roman" w:cs="Times New Roman"/>
-          <w:sz w:val="24"/>
-          <w:szCs w:val="24"/>
-        </w:rPr>
-        <w:t xml:space="preserve">, melyek a Győri </w:t>
+        <w:t xml:space="preserve"> szobában, van 2 darab szerver, melyek a Győri </w:t>
       </w:r>
       <w:proofErr w:type="spellStart"/>
       <w:r>
@@ -4154,15 +4322,7 @@
           <w:sz w:val="24"/>
           <w:szCs w:val="24"/>
         </w:rPr>
-        <w:t xml:space="preserve"> </w:t>
-      </w:r>
-      <w:r>
-        <w:rPr>
-          <w:rFonts w:ascii="Times New Roman" w:hAnsi="Times New Roman" w:cs="Times New Roman"/>
-          <w:sz w:val="24"/>
-          <w:szCs w:val="24"/>
-        </w:rPr>
-        <w:t>A szerverek a DHCP kívül még egy fájl print szolgáltatást is ellátnak.</w:t>
+        <w:t xml:space="preserve"> A szerverek a DHCP kívül még egy fájl print szolgáltatást is ellátnak.</w:t>
       </w:r>
       <w:r>
         <w:rPr>
@@ -4240,6 +4400,7 @@
       <w:bookmarkStart w:id="4" w:name="_Toc127112750"/>
       <w:r>
         <w:rPr>
+          <w:rFonts w:ascii="Times New Roman" w:hAnsi="Times New Roman" w:cs="Times New Roman"/>
           <w:noProof/>
         </w:rPr>
         <w:lastRenderedPageBreak/>
@@ -4326,13 +4487,20 @@
       </w:r>
       <w:bookmarkEnd w:id="4"/>
     </w:p>
-    <w:p/>
+    <w:p>
+      <w:pPr>
+        <w:rPr>
+          <w:rFonts w:ascii="Times New Roman" w:hAnsi="Times New Roman" w:cs="Times New Roman"/>
+        </w:rPr>
+      </w:pPr>
+    </w:p>
     <w:p>
       <w:pPr>
         <w:spacing w:line="360" w:lineRule="auto"/>
         <w:ind w:firstLine="709"/>
         <w:jc w:val="both"/>
         <w:rPr>
+          <w:rFonts w:ascii="Times New Roman" w:hAnsi="Times New Roman" w:cs="Times New Roman"/>
           <w:noProof/>
         </w:rPr>
       </w:pPr>
@@ -4437,6 +4605,7 @@
       </w:r>
       <w:r>
         <w:rPr>
+          <w:rFonts w:ascii="Times New Roman" w:hAnsi="Times New Roman" w:cs="Times New Roman"/>
           <w:noProof/>
         </w:rPr>
         <w:t xml:space="preserve"> </w:t>
@@ -4448,6 +4617,7 @@
         <w:ind w:firstLine="709"/>
         <w:jc w:val="both"/>
         <w:rPr>
+          <w:rFonts w:ascii="Times New Roman" w:hAnsi="Times New Roman" w:cs="Times New Roman"/>
           <w:noProof/>
         </w:rPr>
       </w:pPr>
@@ -4458,6 +4628,7 @@
         <w:ind w:firstLine="709"/>
         <w:jc w:val="both"/>
         <w:rPr>
+          <w:rFonts w:ascii="Times New Roman" w:hAnsi="Times New Roman" w:cs="Times New Roman"/>
           <w:noProof/>
         </w:rPr>
       </w:pPr>
@@ -4549,6 +4720,7 @@
       </w:r>
       <w:r>
         <w:rPr>
+          <w:rFonts w:ascii="Times New Roman" w:hAnsi="Times New Roman" w:cs="Times New Roman"/>
           <w:noProof/>
         </w:rPr>
         <w:t xml:space="preserve"> </w:t>
@@ -4560,6 +4732,7 @@
         <w:ind w:firstLine="709"/>
         <w:jc w:val="both"/>
         <w:rPr>
+          <w:rFonts w:ascii="Times New Roman" w:hAnsi="Times New Roman" w:cs="Times New Roman"/>
           <w:noProof/>
         </w:rPr>
       </w:pPr>
@@ -4570,6 +4743,7 @@
         <w:ind w:firstLine="709"/>
         <w:jc w:val="both"/>
         <w:rPr>
+          <w:rFonts w:ascii="Times New Roman" w:hAnsi="Times New Roman" w:cs="Times New Roman"/>
           <w:noProof/>
         </w:rPr>
       </w:pPr>
@@ -4592,6 +4766,7 @@
         <w:ind w:firstLine="709"/>
         <w:jc w:val="both"/>
         <w:rPr>
+          <w:rFonts w:ascii="Times New Roman" w:hAnsi="Times New Roman" w:cs="Times New Roman"/>
           <w:noProof/>
         </w:rPr>
       </w:pPr>
@@ -4695,15 +4870,7 @@
           <w:sz w:val="24"/>
           <w:szCs w:val="24"/>
         </w:rPr>
-        <w:t xml:space="preserve"> </w:t>
-      </w:r>
-      <w:r>
-        <w:rPr>
-          <w:rFonts w:ascii="Times New Roman" w:hAnsi="Times New Roman" w:cs="Times New Roman"/>
-          <w:sz w:val="24"/>
-          <w:szCs w:val="24"/>
-        </w:rPr>
-        <w:t>A szerverek a DHCP kívül még egy fájl print szolgáltatást is ellátnak.</w:t>
+        <w:t xml:space="preserve"> A szerverek a DHCP kívül még egy fájl print szolgáltatást is ellátnak.</w:t>
       </w:r>
       <w:r>
         <w:rPr>
@@ -4716,6 +4883,7 @@
       </w:r>
       <w:r>
         <w:rPr>
+          <w:rFonts w:ascii="Times New Roman" w:hAnsi="Times New Roman" w:cs="Times New Roman"/>
           <w:noProof/>
         </w:rPr>
         <w:t xml:space="preserve"> </w:t>
@@ -5135,31 +5303,7 @@
           <w:sz w:val="24"/>
           <w:szCs w:val="24"/>
         </w:rPr>
-        <w:t>áll</w:t>
-      </w:r>
-      <w:r>
-        <w:rPr>
-          <w:rFonts w:ascii="Times New Roman" w:hAnsi="Times New Roman" w:cs="Times New Roman"/>
-          <w:sz w:val="24"/>
-          <w:szCs w:val="24"/>
-        </w:rPr>
-        <w:t>i</w:t>
-      </w:r>
-      <w:r>
-        <w:rPr>
-          <w:rFonts w:ascii="Times New Roman" w:hAnsi="Times New Roman" w:cs="Times New Roman"/>
-          <w:sz w:val="24"/>
-          <w:szCs w:val="24"/>
-        </w:rPr>
-        <w:t>v</w:t>
-      </w:r>
-      <w:r>
-        <w:rPr>
-          <w:rFonts w:ascii="Times New Roman" w:hAnsi="Times New Roman" w:cs="Times New Roman"/>
-          <w:sz w:val="24"/>
-          <w:szCs w:val="24"/>
-        </w:rPr>
-        <w:t>a</w:t>
+        <w:t>álliva</w:t>
       </w:r>
       <w:proofErr w:type="spellEnd"/>
       <w:r>
@@ -5291,15 +5435,7 @@
           <w:sz w:val="24"/>
           <w:szCs w:val="24"/>
         </w:rPr>
-        <w:t xml:space="preserve"> egy biztonsági funkció, amely segít elkerülni a hálózaton lévő jogosulatlan DHCP-kiszolgálók által okozott problémákat, amelyek érvénytelen konfigurációs adatokat szolgáltatnak a DHCP-klienseknek. Egy rosszindulatú felhasználó akkor okozhatja ezt a problémát, ha tudtunk kívül olyan kapcsolót vagy más eszközt ad a hálózathoz, amely alapértelmezés szerint engedélyezve van a DHCP-kiszolgálóval. </w:t>
-      </w:r>
-      <w:r>
-        <w:rPr>
-          <w:rFonts w:ascii="Times New Roman" w:hAnsi="Times New Roman" w:cs="Times New Roman"/>
-          <w:sz w:val="24"/>
-          <w:szCs w:val="24"/>
-        </w:rPr>
-        <w:t xml:space="preserve">Egyes esetekben egy rosszindulatú felhasználó a szolgáltatásmegtagadás vagy a Man in </w:t>
+        <w:t xml:space="preserve"> egy biztonsági funkció, amely segít elkerülni a hálózaton lévő jogosulatlan DHCP-kiszolgálók által okozott problémákat, amelyek érvénytelen konfigurációs adatokat szolgáltatnak a DHCP-klienseknek. Egy rosszindulatú felhasználó akkor okozhatja ezt a problémát, ha tudtunk kívül olyan kapcsolót vagy más eszközt ad a hálózathoz, amely alapértelmezés szerint engedélyezve van a DHCP-kiszolgálóval. Egyes esetekben egy rosszindulatú felhasználó a szolgáltatásmegtagadás vagy a Man in </w:t>
       </w:r>
       <w:proofErr w:type="spellStart"/>
       <w:r>
@@ -5355,15 +5491,7 @@
           <w:sz w:val="24"/>
           <w:szCs w:val="24"/>
         </w:rPr>
-        <w:t>A DHCP</w:t>
-      </w:r>
-      <w:r>
-        <w:rPr>
-          <w:rFonts w:ascii="Times New Roman" w:hAnsi="Times New Roman" w:cs="Times New Roman"/>
-          <w:sz w:val="24"/>
-          <w:szCs w:val="24"/>
-        </w:rPr>
-        <w:t xml:space="preserve"> </w:t>
+        <w:t xml:space="preserve">A DHCP </w:t>
       </w:r>
       <w:proofErr w:type="spellStart"/>
       <w:r>
@@ -5569,7 +5697,13 @@
       </w:r>
       <w:bookmarkEnd w:id="7"/>
     </w:p>
-    <w:p/>
+    <w:p>
+      <w:pPr>
+        <w:rPr>
+          <w:rFonts w:ascii="Times New Roman" w:hAnsi="Times New Roman" w:cs="Times New Roman"/>
+        </w:rPr>
+      </w:pPr>
+    </w:p>
     <w:p>
       <w:pPr>
         <w:spacing w:line="360" w:lineRule="auto"/>
@@ -5966,17 +6100,7 @@
           <w:sz w:val="24"/>
           <w:szCs w:val="24"/>
         </w:rPr>
-        <w:t>aktív</w:t>
-      </w:r>
-      <w:r>
-        <w:rPr>
-          <w:rFonts w:ascii="Times New Roman" w:hAnsi="Times New Roman" w:cs="Times New Roman"/>
-          <w:b/>
-          <w:bCs/>
-          <w:sz w:val="24"/>
-          <w:szCs w:val="24"/>
-        </w:rPr>
-        <w:t xml:space="preserve"> (</w:t>
+        <w:t>aktív (</w:t>
       </w:r>
       <w:proofErr w:type="spellStart"/>
       <w:r>
@@ -6038,17 +6162,7 @@
           <w:sz w:val="24"/>
           <w:szCs w:val="24"/>
         </w:rPr>
-        <w:t>)</w:t>
-      </w:r>
-      <w:r>
-        <w:rPr>
-          <w:rFonts w:ascii="Times New Roman" w:hAnsi="Times New Roman" w:cs="Times New Roman"/>
-          <w:b/>
-          <w:bCs/>
-          <w:sz w:val="24"/>
-          <w:szCs w:val="24"/>
-        </w:rPr>
-        <w:t xml:space="preserve"> </w:t>
+        <w:t xml:space="preserve">) </w:t>
       </w:r>
       <w:r>
         <w:rPr>
@@ -7460,27 +7574,7 @@
           <w:sz w:val="24"/>
           <w:szCs w:val="24"/>
         </w:rPr>
-        <w:t>A Main Router címei (ROUTER_</w:t>
-      </w:r>
-      <w:r>
-        <w:rPr>
-          <w:rFonts w:ascii="Times New Roman" w:hAnsi="Times New Roman" w:cs="Times New Roman"/>
-          <w:b/>
-          <w:bCs/>
-          <w:sz w:val="24"/>
-          <w:szCs w:val="24"/>
-        </w:rPr>
-        <w:t>GY</w:t>
-      </w:r>
-      <w:r>
-        <w:rPr>
-          <w:rFonts w:ascii="Times New Roman" w:hAnsi="Times New Roman" w:cs="Times New Roman"/>
-          <w:b/>
-          <w:bCs/>
-          <w:sz w:val="24"/>
-          <w:szCs w:val="24"/>
-        </w:rPr>
-        <w:t>_MAIN):</w:t>
+        <w:t>A Main Router címei (ROUTER_GY_MAIN):</w:t>
       </w:r>
     </w:p>
     <w:p>
@@ -7568,27 +7662,7 @@
           <w:sz w:val="24"/>
           <w:szCs w:val="24"/>
         </w:rPr>
-        <w:t>A Backup Router címei (ROUTER_</w:t>
-      </w:r>
-      <w:r>
-        <w:rPr>
-          <w:rFonts w:ascii="Times New Roman" w:hAnsi="Times New Roman" w:cs="Times New Roman"/>
-          <w:b/>
-          <w:bCs/>
-          <w:sz w:val="24"/>
-          <w:szCs w:val="24"/>
-        </w:rPr>
-        <w:t>GY</w:t>
-      </w:r>
-      <w:r>
-        <w:rPr>
-          <w:rFonts w:ascii="Times New Roman" w:hAnsi="Times New Roman" w:cs="Times New Roman"/>
-          <w:b/>
-          <w:bCs/>
-          <w:sz w:val="24"/>
-          <w:szCs w:val="24"/>
-        </w:rPr>
-        <w:t>_BACKUP):</w:t>
+        <w:t>A Backup Router címei (ROUTER_GY_BACKUP):</w:t>
       </w:r>
     </w:p>
     <w:p>
@@ -10084,7 +10158,15 @@
       <w:bookmarkEnd w:id="13"/>
     </w:p>
     <w:p>
-      <w:r>
+      <w:pPr>
+        <w:rPr>
+          <w:rFonts w:ascii="Times New Roman" w:hAnsi="Times New Roman" w:cs="Times New Roman"/>
+        </w:rPr>
+      </w:pPr>
+      <w:r>
+        <w:rPr>
+          <w:rFonts w:ascii="Times New Roman" w:hAnsi="Times New Roman" w:cs="Times New Roman"/>
+        </w:rPr>
         <w:br w:type="page"/>
       </w:r>
     </w:p>
@@ -10308,8 +10390,18 @@
           <w:sz w:val="24"/>
           <w:szCs w:val="24"/>
         </w:rPr>
-        <w:t xml:space="preserve"> protokollhoz tartoznak még az ISAKMP</w:t>
-      </w:r>
+        <w:t xml:space="preserve"> protokollhoz tartoznak még az ISAKMP (Internet </w:t>
+      </w:r>
+      <w:proofErr w:type="spellStart"/>
+      <w:r>
+        <w:rPr>
+          <w:rFonts w:ascii="Times New Roman" w:hAnsi="Times New Roman" w:cs="Times New Roman"/>
+          <w:sz w:val="24"/>
+          <w:szCs w:val="24"/>
+        </w:rPr>
+        <w:t>Security</w:t>
+      </w:r>
+      <w:proofErr w:type="spellEnd"/>
       <w:r>
         <w:rPr>
           <w:rFonts w:ascii="Times New Roman" w:hAnsi="Times New Roman" w:cs="Times New Roman"/>
@@ -10318,14 +10410,6 @@
         </w:rPr>
         <w:t xml:space="preserve"> </w:t>
       </w:r>
-      <w:r>
-        <w:rPr>
-          <w:rFonts w:ascii="Times New Roman" w:hAnsi="Times New Roman" w:cs="Times New Roman"/>
-          <w:sz w:val="24"/>
-          <w:szCs w:val="24"/>
-        </w:rPr>
-        <w:t xml:space="preserve">(Internet </w:t>
-      </w:r>
       <w:proofErr w:type="spellStart"/>
       <w:r>
         <w:rPr>
@@ -10333,7 +10417,7 @@
           <w:sz w:val="24"/>
           <w:szCs w:val="24"/>
         </w:rPr>
-        <w:t>Security</w:t>
+        <w:t>Association</w:t>
       </w:r>
       <w:proofErr w:type="spellEnd"/>
       <w:r>
@@ -10342,7 +10426,7 @@
           <w:sz w:val="24"/>
           <w:szCs w:val="24"/>
         </w:rPr>
-        <w:t xml:space="preserve"> </w:t>
+        <w:t xml:space="preserve"> and Key </w:t>
       </w:r>
       <w:proofErr w:type="spellStart"/>
       <w:r>
@@ -10351,7 +10435,7 @@
           <w:sz w:val="24"/>
           <w:szCs w:val="24"/>
         </w:rPr>
-        <w:t>Association</w:t>
+        <w:t>ManagementProtocol</w:t>
       </w:r>
       <w:proofErr w:type="spellEnd"/>
       <w:r>
@@ -10360,41 +10444,7 @@
           <w:sz w:val="24"/>
           <w:szCs w:val="24"/>
         </w:rPr>
-        <w:t xml:space="preserve"> and Key </w:t>
-      </w:r>
-      <w:proofErr w:type="spellStart"/>
-      <w:r>
-        <w:rPr>
-          <w:rFonts w:ascii="Times New Roman" w:hAnsi="Times New Roman" w:cs="Times New Roman"/>
-          <w:sz w:val="24"/>
-          <w:szCs w:val="24"/>
-        </w:rPr>
-        <w:t>ManagementProtocol</w:t>
-      </w:r>
-      <w:proofErr w:type="spellEnd"/>
-      <w:r>
-        <w:rPr>
-          <w:rFonts w:ascii="Times New Roman" w:hAnsi="Times New Roman" w:cs="Times New Roman"/>
-          <w:sz w:val="24"/>
-          <w:szCs w:val="24"/>
-        </w:rPr>
-        <w:t>) és az IKE (Internet Key Exchange) protokollok.</w:t>
-      </w:r>
-      <w:r>
-        <w:rPr>
-          <w:rFonts w:ascii="Times New Roman" w:hAnsi="Times New Roman" w:cs="Times New Roman"/>
-          <w:sz w:val="24"/>
-          <w:szCs w:val="24"/>
-        </w:rPr>
-        <w:t xml:space="preserve"> </w:t>
-      </w:r>
-      <w:r>
-        <w:rPr>
-          <w:rFonts w:ascii="Times New Roman" w:hAnsi="Times New Roman" w:cs="Times New Roman"/>
-          <w:sz w:val="24"/>
-          <w:szCs w:val="24"/>
-        </w:rPr>
-        <w:t>Mindkettő kulcscserével kapcsolatos feladatokat lát el.</w:t>
+        <w:t>) és az IKE (Internet Key Exchange) protokollok. Mindkettő kulcscserével kapcsolatos feladatokat lát el.</w:t>
       </w:r>
     </w:p>
     <w:p>
@@ -10810,55 +10860,7 @@
           <w:sz w:val="24"/>
           <w:szCs w:val="24"/>
         </w:rPr>
-        <w:t>Az integritásvédelmet és az eredethitelesítést úgy éri el, hogy az IP</w:t>
-      </w:r>
-      <w:r>
-        <w:rPr>
-          <w:rFonts w:ascii="Times New Roman" w:hAnsi="Times New Roman" w:cs="Times New Roman"/>
-          <w:sz w:val="24"/>
-          <w:szCs w:val="24"/>
-        </w:rPr>
-        <w:t xml:space="preserve"> </w:t>
-      </w:r>
-      <w:r>
-        <w:rPr>
-          <w:rFonts w:ascii="Times New Roman" w:hAnsi="Times New Roman" w:cs="Times New Roman"/>
-          <w:sz w:val="24"/>
-          <w:szCs w:val="24"/>
-        </w:rPr>
-        <w:t>fejléc és az azt követő felsőbb szintű protokoll fejléce közé beszúr egy</w:t>
-      </w:r>
-      <w:r>
-        <w:rPr>
-          <w:rFonts w:ascii="Times New Roman" w:hAnsi="Times New Roman" w:cs="Times New Roman"/>
-          <w:sz w:val="24"/>
-          <w:szCs w:val="24"/>
-        </w:rPr>
-        <w:t xml:space="preserve"> </w:t>
-      </w:r>
-      <w:r>
-        <w:rPr>
-          <w:rFonts w:ascii="Times New Roman" w:hAnsi="Times New Roman" w:cs="Times New Roman"/>
-          <w:sz w:val="24"/>
-          <w:szCs w:val="24"/>
-        </w:rPr>
-        <w:t>AH fejlécet, mely egy, a teljes IP csomagra számolt üzenethitelesítő</w:t>
-      </w:r>
-      <w:r>
-        <w:rPr>
-          <w:rFonts w:ascii="Times New Roman" w:hAnsi="Times New Roman" w:cs="Times New Roman"/>
-          <w:sz w:val="24"/>
-          <w:szCs w:val="24"/>
-        </w:rPr>
-        <w:t xml:space="preserve"> </w:t>
-      </w:r>
-      <w:r>
-        <w:rPr>
-          <w:rFonts w:ascii="Times New Roman" w:hAnsi="Times New Roman" w:cs="Times New Roman"/>
-          <w:sz w:val="24"/>
-          <w:szCs w:val="24"/>
-        </w:rPr>
-        <w:t>kódot (MAC) tartalmaz.</w:t>
+        <w:t>Az integritásvédelmet és az eredethitelesítést úgy éri el, hogy az IP fejléc és az azt követő felsőbb szintű protokoll fejléce közé beszúr egy AH fejlécet, mely egy, a teljes IP csomagra számolt üzenethitelesítő kódot (MAC) tartalmaz.</w:t>
       </w:r>
     </w:p>
     <w:p>
@@ -10878,15 +10880,7 @@
           <w:sz w:val="24"/>
           <w:szCs w:val="24"/>
         </w:rPr>
-        <w:t>A visszajátszások detektálásának érdekében, az IP csomagokat</w:t>
-      </w:r>
-      <w:r>
-        <w:rPr>
-          <w:rFonts w:ascii="Times New Roman" w:hAnsi="Times New Roman" w:cs="Times New Roman"/>
-          <w:sz w:val="24"/>
-          <w:szCs w:val="24"/>
-        </w:rPr>
-        <w:t xml:space="preserve"> </w:t>
+        <w:t xml:space="preserve">A visszajátszások detektálásának érdekében, az IP csomagokat </w:t>
       </w:r>
       <w:proofErr w:type="spellStart"/>
       <w:r>
@@ -11247,55 +11241,7 @@
           <w:sz w:val="24"/>
           <w:szCs w:val="24"/>
         </w:rPr>
-        <w:t>Az előbbit az IP csomag tartalmának rejtjelezésével oldja</w:t>
-      </w:r>
-      <w:r>
-        <w:rPr>
-          <w:rFonts w:ascii="Times New Roman" w:hAnsi="Times New Roman" w:cs="Times New Roman"/>
-          <w:sz w:val="24"/>
-          <w:szCs w:val="24"/>
-        </w:rPr>
-        <w:t xml:space="preserve"> </w:t>
-      </w:r>
-      <w:r>
-        <w:rPr>
-          <w:rFonts w:ascii="Times New Roman" w:hAnsi="Times New Roman" w:cs="Times New Roman"/>
-          <w:sz w:val="24"/>
-          <w:szCs w:val="24"/>
-        </w:rPr>
-        <w:t>meg a protokoll, az utóbbit pedig úgy, hogy az ESP fejlécre</w:t>
-      </w:r>
-      <w:r>
-        <w:rPr>
-          <w:rFonts w:ascii="Times New Roman" w:hAnsi="Times New Roman" w:cs="Times New Roman"/>
-          <w:sz w:val="24"/>
-          <w:szCs w:val="24"/>
-        </w:rPr>
-        <w:t xml:space="preserve"> </w:t>
-      </w:r>
-      <w:r>
-        <w:rPr>
-          <w:rFonts w:ascii="Times New Roman" w:hAnsi="Times New Roman" w:cs="Times New Roman"/>
-          <w:sz w:val="24"/>
-          <w:szCs w:val="24"/>
-        </w:rPr>
-        <w:t>és a csomag tartalmára számít MAC kódot és azt a</w:t>
-      </w:r>
-      <w:r>
-        <w:rPr>
-          <w:rFonts w:ascii="Times New Roman" w:hAnsi="Times New Roman" w:cs="Times New Roman"/>
-          <w:sz w:val="24"/>
-          <w:szCs w:val="24"/>
-        </w:rPr>
-        <w:t xml:space="preserve"> </w:t>
-      </w:r>
-      <w:r>
-        <w:rPr>
-          <w:rFonts w:ascii="Times New Roman" w:hAnsi="Times New Roman" w:cs="Times New Roman"/>
-          <w:sz w:val="24"/>
-          <w:szCs w:val="24"/>
-        </w:rPr>
-        <w:t>csomaghoz csatolja.</w:t>
+        <w:t>Az előbbit az IP csomag tartalmának rejtjelezésével oldja meg a protokoll, az utóbbit pedig úgy, hogy az ESP fejlécre és a csomag tartalmára számít MAC kódot és azt a csomaghoz csatolja.</w:t>
       </w:r>
     </w:p>
     <w:p>
@@ -11333,23 +11279,7 @@
           <w:sz w:val="24"/>
           <w:szCs w:val="24"/>
         </w:rPr>
-        <w:t xml:space="preserve"> ellentétben az ESP MAC nem védi az IP</w:t>
-      </w:r>
-      <w:r>
-        <w:rPr>
-          <w:rFonts w:ascii="Times New Roman" w:hAnsi="Times New Roman" w:cs="Times New Roman"/>
-          <w:sz w:val="24"/>
-          <w:szCs w:val="24"/>
-        </w:rPr>
-        <w:t xml:space="preserve"> </w:t>
-      </w:r>
-      <w:r>
-        <w:rPr>
-          <w:rFonts w:ascii="Times New Roman" w:hAnsi="Times New Roman" w:cs="Times New Roman"/>
-          <w:sz w:val="24"/>
-          <w:szCs w:val="24"/>
-        </w:rPr>
-        <w:t>fejléc mezőit.</w:t>
+        <w:t xml:space="preserve"> ellentétben az ESP MAC nem védi az IP fejléc mezőit.</w:t>
       </w:r>
     </w:p>
     <w:p>
@@ -11582,23 +11512,7 @@
           <w:sz w:val="24"/>
           <w:szCs w:val="24"/>
         </w:rPr>
-        <w:t>Mind az AH, mind az ESP protokollt két üzemmódban lehet használni.</w:t>
-      </w:r>
-      <w:r>
-        <w:rPr>
-          <w:rFonts w:ascii="Times New Roman" w:hAnsi="Times New Roman" w:cs="Times New Roman"/>
-          <w:sz w:val="24"/>
-          <w:szCs w:val="24"/>
-        </w:rPr>
-        <w:t xml:space="preserve"> </w:t>
-      </w:r>
-      <w:r>
-        <w:rPr>
-          <w:rFonts w:ascii="Times New Roman" w:hAnsi="Times New Roman" w:cs="Times New Roman"/>
-          <w:sz w:val="24"/>
-          <w:szCs w:val="24"/>
-        </w:rPr>
-        <w:t>Ezeket szállítási (</w:t>
+        <w:t>Mind az AH, mind az ESP protokollt két üzemmódban lehet használni. Ezeket szállítási (</w:t>
       </w:r>
       <w:proofErr w:type="spellStart"/>
       <w:r>
@@ -11634,87 +11548,7 @@
           <w:sz w:val="24"/>
           <w:szCs w:val="24"/>
         </w:rPr>
-        <w:t>) módoknak nevezzük.</w:t>
-      </w:r>
-      <w:r>
-        <w:rPr>
-          <w:rFonts w:ascii="Times New Roman" w:hAnsi="Times New Roman" w:cs="Times New Roman"/>
-          <w:sz w:val="24"/>
-          <w:szCs w:val="24"/>
-        </w:rPr>
-        <w:t xml:space="preserve"> </w:t>
-      </w:r>
-      <w:r>
-        <w:rPr>
-          <w:rFonts w:ascii="Times New Roman" w:hAnsi="Times New Roman" w:cs="Times New Roman"/>
-          <w:sz w:val="24"/>
-          <w:szCs w:val="24"/>
-        </w:rPr>
-        <w:t>Szállítási módban az AH vagy az ESP fejléc a csomag eredeti IP</w:t>
-      </w:r>
-      <w:r>
-        <w:rPr>
-          <w:rFonts w:ascii="Times New Roman" w:hAnsi="Times New Roman" w:cs="Times New Roman"/>
-          <w:sz w:val="24"/>
-          <w:szCs w:val="24"/>
-        </w:rPr>
-        <w:t xml:space="preserve"> </w:t>
-      </w:r>
-      <w:r>
-        <w:rPr>
-          <w:rFonts w:ascii="Times New Roman" w:hAnsi="Times New Roman" w:cs="Times New Roman"/>
-          <w:sz w:val="24"/>
-          <w:szCs w:val="24"/>
-        </w:rPr>
-        <w:t>fejléce és a felsőbb szintű protokoll (például TCP, UDP) fejléce közé</w:t>
-      </w:r>
-      <w:r>
-        <w:rPr>
-          <w:rFonts w:ascii="Times New Roman" w:hAnsi="Times New Roman" w:cs="Times New Roman"/>
-          <w:sz w:val="24"/>
-          <w:szCs w:val="24"/>
-        </w:rPr>
-        <w:t xml:space="preserve"> </w:t>
-      </w:r>
-      <w:r>
-        <w:rPr>
-          <w:rFonts w:ascii="Times New Roman" w:hAnsi="Times New Roman" w:cs="Times New Roman"/>
-          <w:sz w:val="24"/>
-          <w:szCs w:val="24"/>
-        </w:rPr>
-        <w:t>kerül.</w:t>
-      </w:r>
-      <w:r>
-        <w:rPr>
-          <w:rFonts w:ascii="Times New Roman" w:hAnsi="Times New Roman" w:cs="Times New Roman"/>
-          <w:sz w:val="24"/>
-          <w:szCs w:val="24"/>
-        </w:rPr>
-        <w:t xml:space="preserve"> </w:t>
-      </w:r>
-      <w:r>
-        <w:rPr>
-          <w:rFonts w:ascii="Times New Roman" w:hAnsi="Times New Roman" w:cs="Times New Roman"/>
-          <w:sz w:val="24"/>
-          <w:szCs w:val="24"/>
-        </w:rPr>
-        <w:t>Alagút módban azonban az eredeti IP csomagot teljes egészében</w:t>
-      </w:r>
-      <w:r>
-        <w:rPr>
-          <w:rFonts w:ascii="Times New Roman" w:hAnsi="Times New Roman" w:cs="Times New Roman"/>
-          <w:sz w:val="24"/>
-          <w:szCs w:val="24"/>
-        </w:rPr>
-        <w:t xml:space="preserve"> </w:t>
-      </w:r>
-      <w:r>
-        <w:rPr>
-          <w:rFonts w:ascii="Times New Roman" w:hAnsi="Times New Roman" w:cs="Times New Roman"/>
-          <w:sz w:val="24"/>
-          <w:szCs w:val="24"/>
-        </w:rPr>
-        <w:t xml:space="preserve">beágyazzuk egy másik IP csomagba (IP </w:t>
+        <w:t xml:space="preserve">) módoknak nevezzük. Szállítási módban az AH vagy az ESP fejléc a csomag eredeti IP fejléce és a felsőbb szintű protokoll (például TCP, UDP) fejléce közé kerül. Alagút módban azonban az eredeti IP csomagot teljes egészében beágyazzuk egy másik IP csomagba (IP </w:t>
       </w:r>
       <w:proofErr w:type="spellStart"/>
       <w:r>
@@ -11732,23 +11566,7 @@
           <w:sz w:val="24"/>
           <w:szCs w:val="24"/>
         </w:rPr>
-        <w:t>), és az AH vagy az</w:t>
-      </w:r>
-      <w:r>
-        <w:rPr>
-          <w:rFonts w:ascii="Times New Roman" w:hAnsi="Times New Roman" w:cs="Times New Roman"/>
-          <w:sz w:val="24"/>
-          <w:szCs w:val="24"/>
-        </w:rPr>
-        <w:t xml:space="preserve"> </w:t>
-      </w:r>
-      <w:r>
-        <w:rPr>
-          <w:rFonts w:ascii="Times New Roman" w:hAnsi="Times New Roman" w:cs="Times New Roman"/>
-          <w:sz w:val="24"/>
-          <w:szCs w:val="24"/>
-        </w:rPr>
-        <w:t>ESP fejléc az új, és az eredeti IP fejléc közé kerül.</w:t>
+        <w:t>), és az AH vagy az ESP fejléc az új, és az eredeti IP fejléc közé kerül.</w:t>
       </w:r>
     </w:p>
     <w:p>
@@ -11801,7 +11619,13 @@
       </w:r>
       <w:bookmarkEnd w:id="15"/>
     </w:p>
-    <w:p/>
+    <w:p>
+      <w:pPr>
+        <w:rPr>
+          <w:rFonts w:ascii="Times New Roman" w:hAnsi="Times New Roman" w:cs="Times New Roman"/>
+        </w:rPr>
+      </w:pPr>
+    </w:p>
     <w:p>
       <w:pPr>
         <w:spacing w:line="360" w:lineRule="auto"/>
@@ -11953,13 +11777,7 @@
         <w:rPr>
           <w:rFonts w:ascii="Times New Roman" w:hAnsi="Times New Roman" w:cs="Times New Roman"/>
         </w:rPr>
-        <w:t xml:space="preserve"> print kimenetele</w:t>
-      </w:r>
-      <w:r>
-        <w:rPr>
-          <w:rFonts w:ascii="Times New Roman" w:hAnsi="Times New Roman" w:cs="Times New Roman"/>
-        </w:rPr>
-        <w:t>:</w:t>
+        <w:t xml:space="preserve"> print kimenetele:</w:t>
       </w:r>
     </w:p>
     <w:p>
@@ -12026,6 +11844,7 @@
       </w:pPr>
       <w:r>
         <w:rPr>
+          <w:rFonts w:ascii="Times New Roman" w:hAnsi="Times New Roman" w:cs="Times New Roman"/>
           <w:noProof/>
         </w:rPr>
         <w:drawing>
@@ -12112,15 +11931,7 @@
           <w:b/>
           <w:bCs/>
         </w:rPr>
-        <w:t>DHCP</w:t>
-      </w:r>
-      <w:r>
-        <w:rPr>
-          <w:rFonts w:ascii="Times New Roman" w:hAnsi="Times New Roman" w:cs="Times New Roman"/>
-          <w:b/>
-          <w:bCs/>
-        </w:rPr>
-        <w:t xml:space="preserve">/DHCP </w:t>
+        <w:t xml:space="preserve">DHCP/DHCP </w:t>
       </w:r>
       <w:proofErr w:type="spellStart"/>
       <w:r>
@@ -12167,13 +11978,7 @@
         <w:rPr>
           <w:rFonts w:ascii="Times New Roman" w:hAnsi="Times New Roman" w:cs="Times New Roman"/>
         </w:rPr>
-        <w:t>-t is létrehoztunk a különböző helységek és VLAN-ok számára.</w:t>
-      </w:r>
-      <w:r>
-        <w:rPr>
-          <w:rFonts w:ascii="Times New Roman" w:hAnsi="Times New Roman" w:cs="Times New Roman"/>
-        </w:rPr>
-        <w:t xml:space="preserve"> </w:t>
+        <w:t xml:space="preserve">-t is létrehoztunk a különböző helységek és VLAN-ok számára. </w:t>
       </w:r>
       <w:r>
         <w:rPr>
@@ -12841,21 +12646,36 @@
       <w:pPr>
         <w:spacing w:line="360" w:lineRule="auto"/>
         <w:ind w:firstLine="567"/>
+        <w:rPr>
+          <w:rFonts w:ascii="Times New Roman" w:hAnsi="Times New Roman" w:cs="Times New Roman"/>
+        </w:rPr>
       </w:pPr>
       <w:proofErr w:type="spellStart"/>
       <w:r>
+        <w:rPr>
+          <w:rFonts w:ascii="Times New Roman" w:hAnsi="Times New Roman" w:cs="Times New Roman"/>
+        </w:rPr>
         <w:t>Users</w:t>
       </w:r>
       <w:proofErr w:type="spellEnd"/>
       <w:r>
+        <w:rPr>
+          <w:rFonts w:ascii="Times New Roman" w:hAnsi="Times New Roman" w:cs="Times New Roman"/>
+        </w:rPr>
         <w:t xml:space="preserve"> and </w:t>
       </w:r>
       <w:proofErr w:type="spellStart"/>
       <w:r>
+        <w:rPr>
+          <w:rFonts w:ascii="Times New Roman" w:hAnsi="Times New Roman" w:cs="Times New Roman"/>
+        </w:rPr>
         <w:t>Computers</w:t>
       </w:r>
       <w:proofErr w:type="spellEnd"/>
       <w:r>
+        <w:rPr>
+          <w:rFonts w:ascii="Times New Roman" w:hAnsi="Times New Roman" w:cs="Times New Roman"/>
+        </w:rPr>
         <w:t>:</w:t>
       </w:r>
     </w:p>
@@ -12863,8 +12683,14 @@
       <w:pPr>
         <w:spacing w:line="360" w:lineRule="auto"/>
         <w:ind w:firstLine="567"/>
-      </w:pPr>
-      <w:r>
+        <w:rPr>
+          <w:rFonts w:ascii="Times New Roman" w:hAnsi="Times New Roman" w:cs="Times New Roman"/>
+        </w:rPr>
+      </w:pPr>
+      <w:r>
+        <w:rPr>
+          <w:rFonts w:ascii="Times New Roman" w:hAnsi="Times New Roman" w:cs="Times New Roman"/>
+        </w:rPr>
         <w:t>Itt látható, hogy milyen beosztások szerint vannak a felhasználók/dolgozók felosztva.</w:t>
       </w:r>
     </w:p>
@@ -12969,8 +12795,14 @@
       <w:pPr>
         <w:spacing w:line="360" w:lineRule="auto"/>
         <w:ind w:firstLine="567"/>
-      </w:pPr>
-      <w:r>
+        <w:rPr>
+          <w:rFonts w:ascii="Times New Roman" w:hAnsi="Times New Roman" w:cs="Times New Roman"/>
+        </w:rPr>
+      </w:pPr>
+      <w:r>
+        <w:rPr>
+          <w:rFonts w:ascii="Times New Roman" w:hAnsi="Times New Roman" w:cs="Times New Roman"/>
+        </w:rPr>
         <w:lastRenderedPageBreak/>
         <w:t>Ezek alapján hoztunk létre Groupokat, amibe az adott pozíción dolgozókat felvesszük, ezáltal tudjuk az ők által használt felhasználókat konfigurálni (pl.: milyen szolgáltatásokhoz férjenek hozzá a saját profiljukkal).</w:t>
       </w:r>
@@ -12987,8 +12819,14 @@
       <w:pPr>
         <w:spacing w:line="360" w:lineRule="auto"/>
         <w:ind w:firstLine="567"/>
-      </w:pPr>
-      <w:r>
+        <w:rPr>
+          <w:rFonts w:ascii="Times New Roman" w:hAnsi="Times New Roman" w:cs="Times New Roman"/>
+        </w:rPr>
+      </w:pPr>
+      <w:r>
+        <w:rPr>
+          <w:rFonts w:ascii="Times New Roman" w:hAnsi="Times New Roman" w:cs="Times New Roman"/>
+        </w:rPr>
         <w:t xml:space="preserve">Mindegyik itt dolgozónak beállítottuk, hogy csak a munka idejében legyen képes bejelentkezi a felhasználójával a gépre. </w:t>
       </w:r>
     </w:p>
@@ -13052,7 +12890,15 @@
       </w:r>
     </w:p>
     <w:p>
-      <w:r>
+      <w:pPr>
+        <w:rPr>
+          <w:rFonts w:ascii="Times New Roman" w:hAnsi="Times New Roman" w:cs="Times New Roman"/>
+        </w:rPr>
+      </w:pPr>
+      <w:r>
+        <w:rPr>
+          <w:rFonts w:ascii="Times New Roman" w:hAnsi="Times New Roman" w:cs="Times New Roman"/>
+        </w:rPr>
         <w:br w:type="page"/>
       </w:r>
     </w:p>
@@ -13077,7 +12923,13 @@
       </w:r>
       <w:bookmarkEnd w:id="16"/>
     </w:p>
-    <w:p/>
+    <w:p>
+      <w:pPr>
+        <w:rPr>
+          <w:rFonts w:ascii="Times New Roman" w:hAnsi="Times New Roman" w:cs="Times New Roman"/>
+        </w:rPr>
+      </w:pPr>
+    </w:p>
     <w:p>
       <w:pPr>
         <w:pStyle w:val="Cmsor2"/>
@@ -13108,7 +12960,13 @@
       </w:r>
       <w:bookmarkEnd w:id="17"/>
     </w:p>
-    <w:p/>
+    <w:p>
+      <w:pPr>
+        <w:rPr>
+          <w:rFonts w:ascii="Times New Roman" w:hAnsi="Times New Roman" w:cs="Times New Roman"/>
+        </w:rPr>
+      </w:pPr>
+    </w:p>
     <w:p>
       <w:pPr>
         <w:spacing w:line="360" w:lineRule="auto"/>
@@ -13260,13 +13118,7 @@
         <w:rPr>
           <w:rFonts w:ascii="Times New Roman" w:hAnsi="Times New Roman" w:cs="Times New Roman"/>
         </w:rPr>
-        <w:t xml:space="preserve"> print kimenetele</w:t>
-      </w:r>
-      <w:r>
-        <w:rPr>
-          <w:rFonts w:ascii="Times New Roman" w:hAnsi="Times New Roman" w:cs="Times New Roman"/>
-        </w:rPr>
-        <w:t>:</w:t>
+        <w:t xml:space="preserve"> print kimenetele:</w:t>
       </w:r>
     </w:p>
     <w:p>
@@ -13433,13 +13285,7 @@
         <w:rPr>
           <w:rFonts w:ascii="Times New Roman" w:hAnsi="Times New Roman" w:cs="Times New Roman"/>
         </w:rPr>
-        <w:t>-t is létrehoztunk a különböző helységek és VLAN-ok számára.</w:t>
-      </w:r>
-      <w:r>
-        <w:rPr>
-          <w:rFonts w:ascii="Times New Roman" w:hAnsi="Times New Roman" w:cs="Times New Roman"/>
-        </w:rPr>
-        <w:t xml:space="preserve"> </w:t>
+        <w:t xml:space="preserve">-t is létrehoztunk a különböző helységek és VLAN-ok számára. </w:t>
       </w:r>
     </w:p>
     <w:p>
@@ -14473,27 +14319,45 @@
       <w:pPr>
         <w:spacing w:line="360" w:lineRule="auto"/>
         <w:ind w:firstLine="567"/>
-      </w:pPr>
-    </w:p>
-    <w:p>
-      <w:pPr>
-        <w:spacing w:line="360" w:lineRule="auto"/>
-        <w:ind w:firstLine="567"/>
+        <w:rPr>
+          <w:rFonts w:ascii="Times New Roman" w:hAnsi="Times New Roman" w:cs="Times New Roman"/>
+        </w:rPr>
+      </w:pPr>
+    </w:p>
+    <w:p>
+      <w:pPr>
+        <w:spacing w:line="360" w:lineRule="auto"/>
+        <w:ind w:firstLine="567"/>
+        <w:rPr>
+          <w:rFonts w:ascii="Times New Roman" w:hAnsi="Times New Roman" w:cs="Times New Roman"/>
+        </w:rPr>
       </w:pPr>
       <w:proofErr w:type="spellStart"/>
       <w:r>
+        <w:rPr>
+          <w:rFonts w:ascii="Times New Roman" w:hAnsi="Times New Roman" w:cs="Times New Roman"/>
+        </w:rPr>
         <w:t>Users</w:t>
       </w:r>
       <w:proofErr w:type="spellEnd"/>
       <w:r>
+        <w:rPr>
+          <w:rFonts w:ascii="Times New Roman" w:hAnsi="Times New Roman" w:cs="Times New Roman"/>
+        </w:rPr>
         <w:t xml:space="preserve"> and </w:t>
       </w:r>
       <w:proofErr w:type="spellStart"/>
       <w:r>
+        <w:rPr>
+          <w:rFonts w:ascii="Times New Roman" w:hAnsi="Times New Roman" w:cs="Times New Roman"/>
+        </w:rPr>
         <w:t>Computers</w:t>
       </w:r>
       <w:proofErr w:type="spellEnd"/>
       <w:r>
+        <w:rPr>
+          <w:rFonts w:ascii="Times New Roman" w:hAnsi="Times New Roman" w:cs="Times New Roman"/>
+        </w:rPr>
         <w:t>:</w:t>
       </w:r>
     </w:p>
@@ -14501,8 +14365,14 @@
       <w:pPr>
         <w:spacing w:line="360" w:lineRule="auto"/>
         <w:ind w:firstLine="567"/>
-      </w:pPr>
-      <w:r>
+        <w:rPr>
+          <w:rFonts w:ascii="Times New Roman" w:hAnsi="Times New Roman" w:cs="Times New Roman"/>
+        </w:rPr>
+      </w:pPr>
+      <w:r>
+        <w:rPr>
+          <w:rFonts w:ascii="Times New Roman" w:hAnsi="Times New Roman" w:cs="Times New Roman"/>
+        </w:rPr>
         <w:t>Itt látható, hogy milyen beosztások szerint vannak a felhasználók/dolgozók felosztva.</w:t>
       </w:r>
     </w:p>
@@ -14510,9 +14380,13 @@
       <w:pPr>
         <w:spacing w:line="360" w:lineRule="auto"/>
         <w:ind w:firstLine="567"/>
-      </w:pPr>
-      <w:r>
-        <w:rPr>
+        <w:rPr>
+          <w:rFonts w:ascii="Times New Roman" w:hAnsi="Times New Roman" w:cs="Times New Roman"/>
+        </w:rPr>
+      </w:pPr>
+      <w:r>
+        <w:rPr>
+          <w:rFonts w:ascii="Times New Roman" w:hAnsi="Times New Roman" w:cs="Times New Roman"/>
           <w:noProof/>
         </w:rPr>
         <w:drawing>
@@ -14566,20 +14440,38 @@
       <w:pPr>
         <w:spacing w:line="360" w:lineRule="auto"/>
         <w:ind w:firstLine="567"/>
-      </w:pPr>
-      <w:r>
+        <w:rPr>
+          <w:rFonts w:ascii="Times New Roman" w:hAnsi="Times New Roman" w:cs="Times New Roman"/>
+        </w:rPr>
+      </w:pPr>
+      <w:r>
+        <w:rPr>
+          <w:rFonts w:ascii="Times New Roman" w:hAnsi="Times New Roman" w:cs="Times New Roman"/>
+        </w:rPr>
         <w:t xml:space="preserve">Ezek alapján hoztunk létre Groupokat, amibe az adott pozíción dolgozókat felvesszük, ezáltal tudjuk az ők által használt </w:t>
       </w:r>
       <w:r>
+        <w:rPr>
+          <w:rFonts w:ascii="Times New Roman" w:hAnsi="Times New Roman" w:cs="Times New Roman"/>
+        </w:rPr>
         <w:t>felhasználókat</w:t>
       </w:r>
       <w:r>
+        <w:rPr>
+          <w:rFonts w:ascii="Times New Roman" w:hAnsi="Times New Roman" w:cs="Times New Roman"/>
+        </w:rPr>
         <w:t xml:space="preserve"> konfigurálni (pl.: mi</w:t>
       </w:r>
       <w:r>
+        <w:rPr>
+          <w:rFonts w:ascii="Times New Roman" w:hAnsi="Times New Roman" w:cs="Times New Roman"/>
+        </w:rPr>
         <w:t>lyen szolgáltatásokhoz</w:t>
       </w:r>
       <w:r>
+        <w:rPr>
+          <w:rFonts w:ascii="Times New Roman" w:hAnsi="Times New Roman" w:cs="Times New Roman"/>
+        </w:rPr>
         <w:t xml:space="preserve"> férjenek hozzá a saját profiljukkal).</w:t>
       </w:r>
     </w:p>
@@ -14587,20 +14479,35 @@
       <w:pPr>
         <w:spacing w:line="360" w:lineRule="auto"/>
         <w:ind w:firstLine="567"/>
-      </w:pPr>
-    </w:p>
-    <w:p>
-      <w:pPr>
-        <w:spacing w:line="360" w:lineRule="auto"/>
-        <w:ind w:firstLine="567"/>
-      </w:pPr>
-      <w:r>
+        <w:rPr>
+          <w:rFonts w:ascii="Times New Roman" w:hAnsi="Times New Roman" w:cs="Times New Roman"/>
+        </w:rPr>
+      </w:pPr>
+    </w:p>
+    <w:p>
+      <w:pPr>
+        <w:spacing w:line="360" w:lineRule="auto"/>
+        <w:ind w:firstLine="567"/>
+        <w:rPr>
+          <w:rFonts w:ascii="Times New Roman" w:hAnsi="Times New Roman" w:cs="Times New Roman"/>
+        </w:rPr>
+      </w:pPr>
+      <w:r>
+        <w:rPr>
+          <w:rFonts w:ascii="Times New Roman" w:hAnsi="Times New Roman" w:cs="Times New Roman"/>
+        </w:rPr>
         <w:t xml:space="preserve">Mindegyik itt dolgozónak beállítottuk, hogy csak a munka idejében legyen képes bejelentkezi a felhasználójával a gépre. </w:t>
       </w:r>
     </w:p>
     <w:p>
-      <w:r>
-        <w:rPr>
+      <w:pPr>
+        <w:rPr>
+          <w:rFonts w:ascii="Times New Roman" w:hAnsi="Times New Roman" w:cs="Times New Roman"/>
+        </w:rPr>
+      </w:pPr>
+      <w:r>
+        <w:rPr>
+          <w:rFonts w:ascii="Times New Roman" w:hAnsi="Times New Roman" w:cs="Times New Roman"/>
           <w:noProof/>
         </w:rPr>
         <w:drawing>
@@ -14649,6 +14556,222 @@
           </wp:inline>
         </w:drawing>
       </w:r>
+    </w:p>
+    <w:p>
+      <w:pPr>
+        <w:rPr>
+          <w:rFonts w:ascii="Times New Roman" w:hAnsi="Times New Roman" w:cs="Times New Roman"/>
+        </w:rPr>
+      </w:pPr>
+    </w:p>
+    <w:p>
+      <w:pPr>
+        <w:pStyle w:val="Cmsor2"/>
+        <w:rPr>
+          <w:rFonts w:ascii="Times New Roman" w:hAnsi="Times New Roman" w:cs="Times New Roman"/>
+          <w:b/>
+          <w:bCs/>
+        </w:rPr>
+      </w:pPr>
+      <w:r>
+        <w:rPr>
+          <w:rFonts w:ascii="Times New Roman" w:hAnsi="Times New Roman" w:cs="Times New Roman"/>
+          <w:b/>
+          <w:bCs/>
+        </w:rPr>
+        <w:lastRenderedPageBreak/>
+        <w:t>File Server:</w:t>
+      </w:r>
+    </w:p>
+    <w:p>
+      <w:pPr>
+        <w:rPr>
+          <w:rFonts w:ascii="Times New Roman" w:hAnsi="Times New Roman" w:cs="Times New Roman"/>
+        </w:rPr>
+      </w:pPr>
+    </w:p>
+    <w:p>
+      <w:pPr>
+        <w:rPr>
+          <w:rFonts w:ascii="Times New Roman" w:hAnsi="Times New Roman" w:cs="Times New Roman"/>
+        </w:rPr>
+      </w:pPr>
+      <w:r>
+        <w:rPr>
+          <w:rFonts w:ascii="Times New Roman" w:hAnsi="Times New Roman" w:cs="Times New Roman"/>
+        </w:rPr>
+        <w:t>Minden egyes dolgozónknak külön egy saját és egy közös meghajtót biztosítunk.</w:t>
+      </w:r>
+    </w:p>
+    <w:p>
+      <w:pPr>
+        <w:rPr>
+          <w:rFonts w:ascii="Times New Roman" w:hAnsi="Times New Roman" w:cs="Times New Roman"/>
+        </w:rPr>
+      </w:pPr>
+      <w:r>
+        <w:rPr>
+          <w:rFonts w:ascii="Times New Roman" w:hAnsi="Times New Roman" w:cs="Times New Roman"/>
+        </w:rPr>
+        <w:drawing>
+          <wp:inline distT="0" distB="0" distL="0" distR="0" wp14:anchorId="52400641" wp14:editId="366D8136">
+            <wp:extent cx="5760720" cy="4064000"/>
+            <wp:effectExtent l="152400" t="152400" r="354330" b="355600"/>
+            <wp:docPr id="57" name="Kép 57" descr="A képen szöveg látható&#10;&#10;Automatikusan generált leírás"/>
+            <wp:cNvGraphicFramePr>
+              <a:graphicFrameLocks xmlns:a="http://schemas.openxmlformats.org/drawingml/2006/main" noChangeAspect="1"/>
+            </wp:cNvGraphicFramePr>
+            <a:graphic xmlns:a="http://schemas.openxmlformats.org/drawingml/2006/main">
+              <a:graphicData uri="http://schemas.openxmlformats.org/drawingml/2006/picture">
+                <pic:pic xmlns:pic="http://schemas.openxmlformats.org/drawingml/2006/picture">
+                  <pic:nvPicPr>
+                    <pic:cNvPr id="57" name="Kép 57" descr="A képen szöveg látható&#10;&#10;Automatikusan generált leírás"/>
+                    <pic:cNvPicPr/>
+                  </pic:nvPicPr>
+                  <pic:blipFill>
+                    <a:blip r:embed="rId62"/>
+                    <a:stretch>
+                      <a:fillRect/>
+                    </a:stretch>
+                  </pic:blipFill>
+                  <pic:spPr>
+                    <a:xfrm>
+                      <a:off x="0" y="0"/>
+                      <a:ext cx="5760720" cy="4064000"/>
+                    </a:xfrm>
+                    <a:prstGeom prst="rect">
+                      <a:avLst/>
+                    </a:prstGeom>
+                    <a:ln>
+                      <a:noFill/>
+                    </a:ln>
+                    <a:effectLst>
+                      <a:outerShdw blurRad="292100" dist="139700" dir="2700000" algn="tl" rotWithShape="0">
+                        <a:srgbClr val="333333">
+                          <a:alpha val="65000"/>
+                        </a:srgbClr>
+                      </a:outerShdw>
+                    </a:effectLst>
+                  </pic:spPr>
+                </pic:pic>
+              </a:graphicData>
+            </a:graphic>
+          </wp:inline>
+        </w:drawing>
+      </w:r>
+    </w:p>
+    <w:p>
+      <w:pPr>
+        <w:rPr>
+          <w:rFonts w:ascii="Times New Roman" w:hAnsi="Times New Roman" w:cs="Times New Roman"/>
+        </w:rPr>
+      </w:pPr>
+      <w:r>
+        <w:rPr>
+          <w:rFonts w:ascii="Times New Roman" w:hAnsi="Times New Roman" w:cs="Times New Roman"/>
+        </w:rPr>
+        <w:br w:type="page"/>
+      </w:r>
+    </w:p>
+    <w:p>
+      <w:pPr>
+        <w:pStyle w:val="Cmsor2"/>
+        <w:rPr>
+          <w:rFonts w:ascii="Times New Roman" w:hAnsi="Times New Roman" w:cs="Times New Roman"/>
+          <w:b/>
+          <w:bCs/>
+        </w:rPr>
+      </w:pPr>
+      <w:r>
+        <w:rPr>
+          <w:rFonts w:ascii="Times New Roman" w:hAnsi="Times New Roman" w:cs="Times New Roman"/>
+          <w:b/>
+          <w:bCs/>
+        </w:rPr>
+        <w:lastRenderedPageBreak/>
+        <w:t>Backup Server:</w:t>
+      </w:r>
+    </w:p>
+    <w:p>
+      <w:pPr>
+        <w:rPr>
+          <w:rFonts w:ascii="Times New Roman" w:hAnsi="Times New Roman" w:cs="Times New Roman"/>
+        </w:rPr>
+      </w:pPr>
+      <w:r>
+        <w:rPr>
+          <w:rFonts w:ascii="Times New Roman" w:hAnsi="Times New Roman" w:cs="Times New Roman"/>
+        </w:rPr>
+        <w:t xml:space="preserve">A szervereinken backup szolgáltatást üzemeltetünk, mely az összes adatot </w:t>
+      </w:r>
+      <w:r>
+        <w:rPr>
+          <w:rFonts w:ascii="Times New Roman" w:hAnsi="Times New Roman" w:cs="Times New Roman"/>
+        </w:rPr>
+        <w:t>naponta egyszer 23:30-kor lementi a külön erre a célra fenntartott meghajtóinkra.</w:t>
+      </w:r>
+    </w:p>
+    <w:p>
+      <w:pPr>
+        <w:rPr>
+          <w:rFonts w:ascii="Times New Roman" w:hAnsi="Times New Roman" w:cs="Times New Roman"/>
+        </w:rPr>
+      </w:pPr>
+      <w:r>
+        <w:rPr>
+          <w:rFonts w:ascii="Times New Roman" w:hAnsi="Times New Roman" w:cs="Times New Roman"/>
+        </w:rPr>
+        <w:t>Ezzel is védekezünk az adatvesztés ellen.</w:t>
+      </w:r>
+    </w:p>
+    <w:p>
+      <w:r>
+        <w:drawing>
+          <wp:inline distT="0" distB="0" distL="0" distR="0" wp14:anchorId="4536914F" wp14:editId="47509625">
+            <wp:extent cx="5760720" cy="3180715"/>
+            <wp:effectExtent l="152400" t="152400" r="354330" b="362585"/>
+            <wp:docPr id="58" name="Kép 58" descr="A képen szöveg, képernyőkép, beltéri, számítógép látható&#10;&#10;Automatikusan generált leírás"/>
+            <wp:cNvGraphicFramePr>
+              <a:graphicFrameLocks xmlns:a="http://schemas.openxmlformats.org/drawingml/2006/main" noChangeAspect="1"/>
+            </wp:cNvGraphicFramePr>
+            <a:graphic xmlns:a="http://schemas.openxmlformats.org/drawingml/2006/main">
+              <a:graphicData uri="http://schemas.openxmlformats.org/drawingml/2006/picture">
+                <pic:pic xmlns:pic="http://schemas.openxmlformats.org/drawingml/2006/picture">
+                  <pic:nvPicPr>
+                    <pic:cNvPr id="58" name="Kép 58" descr="A képen szöveg, képernyőkép, beltéri, számítógép látható&#10;&#10;Automatikusan generált leírás"/>
+                    <pic:cNvPicPr/>
+                  </pic:nvPicPr>
+                  <pic:blipFill>
+                    <a:blip r:embed="rId63"/>
+                    <a:stretch>
+                      <a:fillRect/>
+                    </a:stretch>
+                  </pic:blipFill>
+                  <pic:spPr>
+                    <a:xfrm>
+                      <a:off x="0" y="0"/>
+                      <a:ext cx="5760720" cy="3180715"/>
+                    </a:xfrm>
+                    <a:prstGeom prst="rect">
+                      <a:avLst/>
+                    </a:prstGeom>
+                    <a:ln>
+                      <a:noFill/>
+                    </a:ln>
+                    <a:effectLst>
+                      <a:outerShdw blurRad="292100" dist="139700" dir="2700000" algn="tl" rotWithShape="0">
+                        <a:srgbClr val="333333">
+                          <a:alpha val="65000"/>
+                        </a:srgbClr>
+                      </a:outerShdw>
+                    </a:effectLst>
+                  </pic:spPr>
+                </pic:pic>
+              </a:graphicData>
+            </a:graphic>
+          </wp:inline>
+        </w:drawing>
+      </w:r>
       <w:r>
         <w:br w:type="page"/>
       </w:r>
@@ -14674,7 +14797,13 @@
       </w:r>
       <w:bookmarkEnd w:id="21"/>
     </w:p>
-    <w:p/>
+    <w:p>
+      <w:pPr>
+        <w:rPr>
+          <w:rFonts w:ascii="Times New Roman" w:hAnsi="Times New Roman" w:cs="Times New Roman"/>
+        </w:rPr>
+      </w:pPr>
+    </w:p>
     <w:sectPr>
       <w:pgSz w:w="11906" w:h="16838"/>
       <w:pgMar w:top="1417" w:right="1417" w:bottom="993" w:left="1417" w:header="708" w:footer="708" w:gutter="0"/>

</xml_diff>